<commit_message>
01/30/2017 - Training Updates
</commit_message>
<xml_diff>
--- a/70-534.docx
+++ b/70-534.docx
@@ -1519,15 +1519,23 @@
         </w:rPr>
         <w:t>. Refresh of information in the cache. Checks on the health of the locations. Couple minutes if a node fails to revert to the failover instance. Does support round robbin. Primary/Secondary. Global/region routing of traffic.</w:t>
       </w:r>
-    </w:p>
-    <w:p>
-      <w:pPr>
-        <w:rPr>
-          <w:sz w:val="24"/>
-        </w:rPr>
-      </w:pPr>
-      <w:r>
-        <w:rPr>
+      <w:r>
+        <w:rPr>
+          <w:sz w:val="24"/>
+        </w:rPr>
+        <w:t xml:space="preserve"> Nested profiles allows you to point one top-level traffic manager profile to another traffic manager profile to combine two different load balancing methods.</w:t>
+      </w:r>
+    </w:p>
+    <w:p>
+      <w:pPr>
+        <w:rPr>
+          <w:b/>
+          <w:sz w:val="24"/>
+        </w:rPr>
+      </w:pPr>
+      <w:r>
+        <w:rPr>
+          <w:b/>
           <w:sz w:val="24"/>
         </w:rPr>
         <w:t>Azure Media Services:</w:t>
@@ -1545,15 +1553,23 @@
         </w:rPr>
         <w:t>Ondemand streaming media services. Live events. Cloud based encoding</w:t>
       </w:r>
-    </w:p>
-    <w:p>
-      <w:pPr>
-        <w:rPr>
-          <w:sz w:val="24"/>
-        </w:rPr>
-      </w:pPr>
-      <w:r>
-        <w:rPr>
+      <w:r>
+        <w:rPr>
+          <w:sz w:val="24"/>
+        </w:rPr>
+        <w:t>. Upload video content and encode in multiple formats at scale like DRM and CDN.</w:t>
+      </w:r>
+    </w:p>
+    <w:p>
+      <w:pPr>
+        <w:rPr>
+          <w:b/>
+          <w:sz w:val="24"/>
+        </w:rPr>
+      </w:pPr>
+      <w:r>
+        <w:rPr>
+          <w:b/>
           <w:sz w:val="24"/>
         </w:rPr>
         <w:t>Azure CDN:</w:t>
@@ -1583,15 +1599,29 @@
         </w:rPr>
         <w:t xml:space="preserve"> Increases performance of application by distribution</w:t>
       </w:r>
-    </w:p>
-    <w:p>
-      <w:pPr>
-        <w:rPr>
-          <w:sz w:val="24"/>
-        </w:rPr>
-      </w:pPr>
-      <w:r>
-        <w:rPr>
+      <w:r>
+        <w:rPr>
+          <w:sz w:val="24"/>
+        </w:rPr>
+        <w:t xml:space="preserve"> </w:t>
+      </w:r>
+      <w:r>
+        <w:rPr>
+          <w:sz w:val="24"/>
+        </w:rPr>
+        <w:t>CDN places static content closest to it’s users.</w:t>
+      </w:r>
+    </w:p>
+    <w:p>
+      <w:pPr>
+        <w:rPr>
+          <w:b/>
+          <w:sz w:val="24"/>
+        </w:rPr>
+      </w:pPr>
+      <w:r>
+        <w:rPr>
+          <w:b/>
           <w:sz w:val="24"/>
         </w:rPr>
         <w:t>Azure AD:</w:t>
@@ -1613,11 +1643,13 @@
     <w:p>
       <w:pPr>
         <w:rPr>
-          <w:sz w:val="24"/>
-        </w:rPr>
-      </w:pPr>
-      <w:r>
-        <w:rPr>
+          <w:b/>
+          <w:sz w:val="24"/>
+        </w:rPr>
+      </w:pPr>
+      <w:r>
+        <w:rPr>
+          <w:b/>
           <w:sz w:val="24"/>
         </w:rPr>
         <w:t>Microsoft Reddis Cache:</w:t>
@@ -1629,8 +1661,146 @@
           <w:sz w:val="24"/>
         </w:rPr>
       </w:pPr>
+      <w:r>
+        <w:rPr>
+          <w:sz w:val="24"/>
+        </w:rPr>
+        <w:t xml:space="preserve">High data store. Doesn’t have information stored in the database. Basic, Standard or Premium. </w:t>
+      </w:r>
+      <w:r>
+        <w:rPr>
+          <w:sz w:val="24"/>
+        </w:rPr>
+        <w:t xml:space="preserve">Databases can be split into different databases. </w:t>
+      </w:r>
+      <w:r>
+        <w:rPr>
+          <w:sz w:val="24"/>
+        </w:rPr>
+        <w:t xml:space="preserve">Temporary information or information that is searched through frequently. </w:t>
+      </w:r>
+      <w:r>
+        <w:rPr>
+          <w:sz w:val="24"/>
+        </w:rPr>
+        <w:t xml:space="preserve">Sits in front of the database or in front of the Load balancer. </w:t>
+      </w:r>
+      <w:r>
+        <w:rPr>
+          <w:sz w:val="24"/>
+        </w:rPr>
+        <w:t>You can also have the cache on the web server if needed.</w:t>
+      </w:r>
+    </w:p>
+    <w:p>
+      <w:pPr>
+        <w:rPr>
+          <w:b/>
+          <w:sz w:val="24"/>
+        </w:rPr>
+      </w:pPr>
+      <w:r>
+        <w:rPr>
+          <w:b/>
+          <w:sz w:val="24"/>
+        </w:rPr>
+        <w:t>MultiFactor Authentication:</w:t>
+      </w:r>
+    </w:p>
+    <w:p>
+      <w:pPr>
+        <w:rPr>
+          <w:sz w:val="24"/>
+        </w:rPr>
+      </w:pPr>
+      <w:r>
+        <w:rPr>
+          <w:sz w:val="24"/>
+        </w:rPr>
+        <w:t>Phone based authentication methods. SMS/call</w:t>
+      </w:r>
+      <w:r>
+        <w:rPr>
+          <w:sz w:val="24"/>
+        </w:rPr>
+        <w:t>. SDK methods to build into your application.</w:t>
+      </w:r>
+    </w:p>
+    <w:p>
+      <w:pPr>
+        <w:rPr>
+          <w:sz w:val="24"/>
+        </w:rPr>
+      </w:pPr>
+    </w:p>
+    <w:p>
+      <w:pPr>
+        <w:rPr>
+          <w:b/>
+          <w:sz w:val="24"/>
+        </w:rPr>
+      </w:pPr>
+      <w:r>
+        <w:rPr>
+          <w:b/>
+          <w:sz w:val="24"/>
+        </w:rPr>
+        <w:t>Azure Service Bus:</w:t>
+      </w:r>
+    </w:p>
+    <w:p>
+      <w:pPr>
+        <w:rPr>
+          <w:sz w:val="24"/>
+        </w:rPr>
+      </w:pPr>
+      <w:r>
+        <w:rPr>
+          <w:sz w:val="24"/>
+        </w:rPr>
+        <w:lastRenderedPageBreak/>
+        <w:t>Messaging platform to send messages between applications.</w:t>
+      </w:r>
+      <w:r>
+        <w:rPr>
+          <w:sz w:val="24"/>
+        </w:rPr>
+        <w:t xml:space="preserve"> Disconnected communication between applications like a cell phone. </w:t>
+      </w:r>
+    </w:p>
+    <w:p>
+      <w:pPr>
+        <w:rPr>
+          <w:sz w:val="24"/>
+        </w:rPr>
+      </w:pPr>
+    </w:p>
+    <w:p>
+      <w:pPr>
+        <w:rPr>
+          <w:sz w:val="24"/>
+        </w:rPr>
+      </w:pPr>
+      <w:r>
+        <w:rPr>
+          <w:sz w:val="24"/>
+        </w:rPr>
+        <w:t xml:space="preserve">Assignment 1 – create a virtual network, not public available. Add two basic web VM’s in available set. Configure </w:t>
+      </w:r>
+      <w:r>
+        <w:rPr>
+          <w:sz w:val="24"/>
+        </w:rPr>
+        <w:t>point</w:t>
+      </w:r>
       <w:bookmarkStart w:id="0" w:name="_GoBack"/>
       <w:bookmarkEnd w:id="0"/>
+      <w:r>
+        <w:rPr>
+          <w:sz w:val="24"/>
+        </w:rPr>
+        <w:t xml:space="preserve"> to site VPN. </w:t>
+      </w:r>
     </w:p>
     <w:sectPr>
       <w:pgSz w:w="12240" w:h="15840"/>

</xml_diff>

<commit_message>
01/31/2016 - Training Updates
</commit_message>
<xml_diff>
--- a/70-534.docx
+++ b/70-534.docx
@@ -19,8 +19,16 @@
         <w:rPr>
           <w:b/>
         </w:rPr>
-        <w:t xml:space="preserve"> – Udemy</w:t>
-      </w:r>
+        <w:t xml:space="preserve"> – </w:t>
+      </w:r>
+      <w:proofErr w:type="spellStart"/>
+      <w:r>
+        <w:rPr>
+          <w:b/>
+        </w:rPr>
+        <w:t>Udemy</w:t>
+      </w:r>
+      <w:proofErr w:type="spellEnd"/>
     </w:p>
     <w:p>
       <w:pPr>
@@ -77,7 +85,15 @@
         <w:t>ASM (Azure Services Model) – classic portal vs Azure Resource Model (ARM)</w:t>
       </w:r>
       <w:r>
-        <w:t xml:space="preserve"> – newer portal with deployment model. Some things you can not do and some things are not easier in either portal. Default will be the new portal. Slowly migrating off the old portal</w:t>
+        <w:t xml:space="preserve"> – newer portal with deployment model. Some things you </w:t>
+      </w:r>
+      <w:proofErr w:type="spellStart"/>
+      <w:r>
+        <w:t>can not</w:t>
+      </w:r>
+      <w:proofErr w:type="spellEnd"/>
+      <w:r>
+        <w:t xml:space="preserve"> do and some things are not easier in either portal. Default will be the new portal. Slowly migrating off the old portal</w:t>
       </w:r>
     </w:p>
     <w:p>
@@ -99,6 +115,19 @@
         <w:rPr>
           <w:b/>
         </w:rPr>
+        <w:t>Network Services – Objective 1:</w:t>
+      </w:r>
+    </w:p>
+    <w:p>
+      <w:pPr>
+        <w:rPr>
+          <w:b/>
+        </w:rPr>
+      </w:pPr>
+      <w:r>
+        <w:rPr>
+          <w:b/>
+        </w:rPr>
         <w:t>GFS (Global Foundation S</w:t>
       </w:r>
       <w:r>
@@ -163,7 +192,15 @@
     </w:p>
     <w:p>
       <w:r>
-        <w:t xml:space="preserve">Region are paired with other region. NA/SA for example. DC’s are updated only one pair at a time. Regions don’t support all resources. Australia DC is only available to them. Same for India. </w:t>
+        <w:t xml:space="preserve">Region are paired with </w:t>
+      </w:r>
+      <w:proofErr w:type="gramStart"/>
+      <w:r>
+        <w:t>other</w:t>
+      </w:r>
+      <w:proofErr w:type="gramEnd"/>
+      <w:r>
+        <w:t xml:space="preserve"> region. NA/SA for example. DC’s are updated only one pair at a time. Regions don’t support all resources. Australia DC is only available to them. Same for India. </w:t>
       </w:r>
       <w:r>
         <w:t>Keeping data in region</w:t>
@@ -177,6 +214,7 @@
         <w:rPr>
           <w:b/>
         </w:rPr>
+        <w:lastRenderedPageBreak/>
         <w:t>Triple Redundant storage</w:t>
       </w:r>
       <w:r>
@@ -188,204 +226,244 @@
         <w:rPr>
           <w:b/>
         </w:rPr>
+        <w:t>Racks</w:t>
+      </w:r>
+      <w:r>
+        <w:t xml:space="preserve"> – servers are arranged in groups. Two blades per 1U. Height total of 52U. 96 servers on a single rack which would be 48U. JBOD (Just a Bunch of Disks (up to 60GB)</w:t>
+      </w:r>
+      <w:r>
+        <w:t>. 20 racks make up a cluster.</w:t>
+      </w:r>
+    </w:p>
+    <w:p>
+      <w:r>
+        <w:t>All pre-wired. Clusters have the same hardware. Cluster can have close to 1,000 servers.</w:t>
+      </w:r>
+    </w:p>
+    <w:p>
+      <w:r>
+        <w:rPr>
+          <w:b/>
+        </w:rPr>
+        <w:t>ITPAC</w:t>
+      </w:r>
+      <w:r>
+        <w:t xml:space="preserve"> – container of servers, built as one unit and shipped to a Microsoft datacenter for plug and play</w:t>
+      </w:r>
+    </w:p>
+    <w:p>
+      <w:r>
+        <w:t>Water, power, electricity</w:t>
+      </w:r>
+    </w:p>
+    <w:p>
+      <w:pPr>
+        <w:jc w:val="center"/>
+        <w:rPr>
+          <w:b/>
+        </w:rPr>
+      </w:pPr>
+    </w:p>
+    <w:p>
+      <w:pPr>
+        <w:rPr>
+          <w:b/>
+        </w:rPr>
+      </w:pPr>
+      <w:r>
+        <w:rPr>
+          <w:b/>
+        </w:rPr>
+        <w:t>Active Directory:</w:t>
+      </w:r>
+    </w:p>
+    <w:p>
+      <w:r>
+        <w:t>Identity, Roles, and Permission, Company directory, Password Policies</w:t>
+      </w:r>
+    </w:p>
+    <w:p>
+      <w:r>
+        <w:rPr>
+          <w:b/>
+        </w:rPr>
+        <w:t>AD DS</w:t>
+      </w:r>
+      <w:r>
+        <w:t xml:space="preserve"> – Domain Services, employees log into windows</w:t>
+      </w:r>
+    </w:p>
+    <w:p>
+      <w:r>
+        <w:rPr>
+          <w:b/>
+        </w:rPr>
+        <w:t>AD LDS</w:t>
+      </w:r>
+      <w:r>
+        <w:t xml:space="preserve"> – light weight domain services</w:t>
+      </w:r>
+    </w:p>
+    <w:p>
+      <w:r>
+        <w:rPr>
+          <w:b/>
+        </w:rPr>
+        <w:t>AD CS</w:t>
+      </w:r>
+      <w:r>
+        <w:t xml:space="preserve"> – Certificate Services, PKI (Public key Infrastructure)</w:t>
+      </w:r>
+    </w:p>
+    <w:p>
+      <w:r>
+        <w:rPr>
+          <w:b/>
+        </w:rPr>
+        <w:t>AD FS</w:t>
+      </w:r>
+      <w:r>
+        <w:t xml:space="preserve"> – Federation Services with SSO</w:t>
+      </w:r>
+    </w:p>
+    <w:p>
+      <w:r>
+        <w:rPr>
+          <w:b/>
+        </w:rPr>
+        <w:t>AD RMS</w:t>
+      </w:r>
+      <w:r>
+        <w:t xml:space="preserve"> – Rights Management Services, protect documents</w:t>
+      </w:r>
+    </w:p>
+    <w:p>
+      <w:r>
+        <w:t>Not a replacement for on-</w:t>
+      </w:r>
+      <w:proofErr w:type="spellStart"/>
+      <w:r>
+        <w:t>prem</w:t>
+      </w:r>
+      <w:proofErr w:type="spellEnd"/>
+      <w:r>
+        <w:t xml:space="preserve"> AD. Azure</w:t>
+      </w:r>
+    </w:p>
+    <w:p>
+      <w:r>
+        <w:t>Azure AD is there to extend AD from on-</w:t>
+      </w:r>
+      <w:proofErr w:type="spellStart"/>
+      <w:r>
+        <w:t>prem</w:t>
+      </w:r>
+      <w:proofErr w:type="spellEnd"/>
+      <w:r>
+        <w:t xml:space="preserve"> AD to cloud. Identity management centered, no hierarchical object model. Basic Service. </w:t>
+      </w:r>
+      <w:r>
+        <w:t>Dynamic or Static IP’s</w:t>
+      </w:r>
+    </w:p>
+    <w:p>
+      <w:r>
+        <w:t>No private IP to VPN.</w:t>
+      </w:r>
+      <w:r>
+        <w:t xml:space="preserve"> CNAME records can be used to point your DNS to the Azure domain.</w:t>
+      </w:r>
+      <w:r>
+        <w:t xml:space="preserve"> A record for DNS model. 4096 private IP per VNET, 60 public dynamic IP’s, 20 public static IP’s first 5 are free and .004/hr. </w:t>
+      </w:r>
+      <w:r>
+        <w:t>500 VM per VNET. 50 VNET</w:t>
+      </w:r>
+    </w:p>
+    <w:p>
+      <w:r>
+        <w:t xml:space="preserve">ACL’s are for endpoints not </w:t>
+      </w:r>
+      <w:proofErr w:type="spellStart"/>
+      <w:r>
+        <w:t>vnet</w:t>
+      </w:r>
+      <w:proofErr w:type="spellEnd"/>
+      <w:r>
+        <w:t>/subnets. NSG (Network Security Groups)</w:t>
+      </w:r>
+      <w:r>
+        <w:t>, powerful than ACL</w:t>
+      </w:r>
+      <w:r>
+        <w:t>. Blacklist IP’s with ACL. You can have up to 50 ACL per endpoint. Ordered rule by priority. Packets get filtered before reaching the VM. Doesn’t take CPU cycles</w:t>
+      </w:r>
+    </w:p>
+    <w:p>
+      <w:pPr>
+        <w:rPr>
+          <w:sz w:val="24"/>
+        </w:rPr>
+      </w:pPr>
+      <w:r>
+        <w:t xml:space="preserve">NSG contain ACL rules. Can be associated with </w:t>
+      </w:r>
+      <w:proofErr w:type="spellStart"/>
+      <w:r>
+        <w:t>vnets</w:t>
+      </w:r>
+      <w:proofErr w:type="spellEnd"/>
+      <w:r>
+        <w:t xml:space="preserve">, subnets, or VM’s. NSG ACL </w:t>
+      </w:r>
+      <w:proofErr w:type="spellStart"/>
+      <w:r>
+        <w:t>applie</w:t>
+      </w:r>
+      <w:proofErr w:type="spellEnd"/>
+      <w:r>
+        <w:t xml:space="preserve"> to the VM inside the subnet. Can only be applied in region</w:t>
+      </w:r>
+      <w:r>
+        <w:rPr>
+          <w:sz w:val="24"/>
+        </w:rPr>
+        <w:t>. Have priorities</w:t>
+      </w:r>
+    </w:p>
+    <w:p>
+      <w:pPr>
+        <w:rPr>
+          <w:sz w:val="24"/>
+        </w:rPr>
+      </w:pPr>
+    </w:p>
+    <w:p>
+      <w:pPr>
+        <w:rPr>
+          <w:b/>
+          <w:sz w:val="24"/>
+        </w:rPr>
+      </w:pPr>
+      <w:r>
+        <w:rPr>
+          <w:b/>
+          <w:sz w:val="24"/>
+        </w:rPr>
+        <w:t>Resource Groups:</w:t>
+      </w:r>
+    </w:p>
+    <w:p>
+      <w:pPr>
+        <w:rPr>
+          <w:sz w:val="24"/>
+        </w:rPr>
+      </w:pPr>
+      <w:r>
+        <w:rPr>
+          <w:sz w:val="24"/>
+        </w:rPr>
         <w:lastRenderedPageBreak/>
-        <w:t>Racks</w:t>
-      </w:r>
-      <w:r>
-        <w:t xml:space="preserve"> – servers are arranged in groups. Two blades per 1U. Height total of 52U. 96 servers on a single rack which would be 48U. JBOD (Just a Bunch of Disks (up to 60GB)</w:t>
-      </w:r>
-      <w:r>
-        <w:t>. 20 racks make up a cluster.</w:t>
-      </w:r>
-    </w:p>
-    <w:p>
-      <w:r>
-        <w:t>All pre-wired. Clusters have the same hardware. Cluster can have close to 1,000 servers.</w:t>
-      </w:r>
-    </w:p>
-    <w:p>
-      <w:r>
-        <w:rPr>
-          <w:b/>
-        </w:rPr>
-        <w:t>ITPAC</w:t>
-      </w:r>
-      <w:r>
-        <w:t xml:space="preserve"> – container of servers, built as one unit and shipped to a Microsoft datacenter for plug and play</w:t>
-      </w:r>
-    </w:p>
-    <w:p>
-      <w:r>
-        <w:t>Water, power, electricity</w:t>
-      </w:r>
-    </w:p>
-    <w:p>
-      <w:pPr>
-        <w:jc w:val="center"/>
-        <w:rPr>
-          <w:b/>
-        </w:rPr>
-      </w:pPr>
-    </w:p>
-    <w:p>
-      <w:pPr>
-        <w:rPr>
-          <w:b/>
-        </w:rPr>
-      </w:pPr>
-      <w:r>
-        <w:rPr>
-          <w:b/>
-        </w:rPr>
-        <w:t>Active Directory:</w:t>
-      </w:r>
-    </w:p>
-    <w:p>
-      <w:r>
-        <w:t>Identity, Roles, and Permission, Company directory, Password Policies</w:t>
-      </w:r>
-    </w:p>
-    <w:p>
-      <w:r>
-        <w:rPr>
-          <w:b/>
-        </w:rPr>
-        <w:t>AD DS</w:t>
-      </w:r>
-      <w:r>
-        <w:t xml:space="preserve"> – Domain Services, employees log into windows</w:t>
-      </w:r>
-    </w:p>
-    <w:p>
-      <w:r>
-        <w:rPr>
-          <w:b/>
-        </w:rPr>
-        <w:t>AD LDS</w:t>
-      </w:r>
-      <w:r>
-        <w:t xml:space="preserve"> – light weight domain services</w:t>
-      </w:r>
-    </w:p>
-    <w:p>
-      <w:r>
-        <w:rPr>
-          <w:b/>
-        </w:rPr>
-        <w:t>AD CS</w:t>
-      </w:r>
-      <w:r>
-        <w:t xml:space="preserve"> – Certificate Services, PKI (Public key Infrastructure)</w:t>
-      </w:r>
-    </w:p>
-    <w:p>
-      <w:r>
-        <w:rPr>
-          <w:b/>
-        </w:rPr>
-        <w:t>AD FS</w:t>
-      </w:r>
-      <w:r>
-        <w:t xml:space="preserve"> – Federation Services with SSO</w:t>
-      </w:r>
-    </w:p>
-    <w:p>
-      <w:r>
-        <w:rPr>
-          <w:b/>
-        </w:rPr>
-        <w:t>AD RMS</w:t>
-      </w:r>
-      <w:r>
-        <w:t xml:space="preserve"> – Rights Management Services, protect documents</w:t>
-      </w:r>
-    </w:p>
-    <w:p>
-      <w:r>
-        <w:t>Not a replacement for on-prem AD. Azure</w:t>
-      </w:r>
-    </w:p>
-    <w:p>
-      <w:r>
-        <w:t xml:space="preserve">Azure AD is there to extend AD from on-prem AD to cloud. Identity management centered, no hierarchical object model. Basic Service. </w:t>
-      </w:r>
-      <w:r>
-        <w:t>Dynamic or Static IP’s</w:t>
-      </w:r>
-    </w:p>
-    <w:p>
-      <w:r>
-        <w:t>No private IP to VPN.</w:t>
-      </w:r>
-      <w:r>
-        <w:t xml:space="preserve"> CNAME records can be used to point your DNS to the Azure domain.</w:t>
-      </w:r>
-      <w:r>
-        <w:t xml:space="preserve"> A record for DNS model. 4096 private IP per VNET, 60 public dynamic IP’s, 20 public static IP’s first 5 are free and .004/hr. </w:t>
-      </w:r>
-      <w:r>
-        <w:t>500 VM per VNET. 50 VNET</w:t>
-      </w:r>
-    </w:p>
-    <w:p>
-      <w:r>
-        <w:t>ACL’s are for endpoints not vnet/subnets. NSG (Network Security Groups)</w:t>
-      </w:r>
-      <w:r>
-        <w:t>, powerful than ACL</w:t>
-      </w:r>
-      <w:r>
-        <w:t>. Blacklist IP’s with ACL. You can have up to 50 ACL per endpoint. Ordered rule by priority. Packets get filtered before reaching the VM. Doesn’t take CPU cycles</w:t>
-      </w:r>
-    </w:p>
-    <w:p>
-      <w:pPr>
-        <w:rPr>
-          <w:sz w:val="24"/>
-        </w:rPr>
-      </w:pPr>
-      <w:r>
-        <w:t>NSG contain ACL rules. Can be associated with vnets, subnets, or VM’s. NSG ACL applie to the VM inside the subnet. Can only be applied in region</w:t>
-      </w:r>
-      <w:r>
-        <w:rPr>
-          <w:sz w:val="24"/>
-        </w:rPr>
-        <w:t>. Have priorities</w:t>
-      </w:r>
-    </w:p>
-    <w:p>
-      <w:pPr>
-        <w:rPr>
-          <w:sz w:val="24"/>
-        </w:rPr>
-      </w:pPr>
-    </w:p>
-    <w:p>
-      <w:pPr>
-        <w:rPr>
-          <w:b/>
-          <w:sz w:val="24"/>
-        </w:rPr>
-      </w:pPr>
-      <w:r>
-        <w:rPr>
-          <w:b/>
-          <w:sz w:val="24"/>
-        </w:rPr>
-        <w:t>Resource Groups:</w:t>
-      </w:r>
-    </w:p>
-    <w:p>
-      <w:pPr>
-        <w:rPr>
-          <w:sz w:val="24"/>
-        </w:rPr>
-      </w:pPr>
-      <w:r>
-        <w:rPr>
-          <w:sz w:val="24"/>
-        </w:rPr>
         <w:t>PaaS started here. Added IaaS later.</w:t>
       </w:r>
     </w:p>
@@ -412,7 +490,6 @@
         <w:rPr>
           <w:sz w:val="24"/>
         </w:rPr>
-        <w:lastRenderedPageBreak/>
         <w:t>No limits to resources. Can’t rename.</w:t>
       </w:r>
     </w:p>
@@ -448,7 +525,21 @@
         <w:rPr>
           <w:sz w:val="24"/>
         </w:rPr>
-        <w:t>Routing tables can be created. VPN through S2S VPN. Or blackhole loops.</w:t>
+        <w:t xml:space="preserve">Routing tables can be created. VPN through S2S VPN. Or </w:t>
+      </w:r>
+      <w:proofErr w:type="spellStart"/>
+      <w:r>
+        <w:rPr>
+          <w:sz w:val="24"/>
+        </w:rPr>
+        <w:t>blackhole</w:t>
+      </w:r>
+      <w:proofErr w:type="spellEnd"/>
+      <w:r>
+        <w:rPr>
+          <w:sz w:val="24"/>
+        </w:rPr>
+        <w:t xml:space="preserve"> loops.</w:t>
       </w:r>
     </w:p>
     <w:p>
@@ -534,7 +625,21 @@
         <w:rPr>
           <w:sz w:val="24"/>
         </w:rPr>
-        <w:t>. Any language, powershell, etc. continuous integration</w:t>
+        <w:t xml:space="preserve">. Any language, </w:t>
+      </w:r>
+      <w:proofErr w:type="spellStart"/>
+      <w:r>
+        <w:rPr>
+          <w:sz w:val="24"/>
+        </w:rPr>
+        <w:t>powershell</w:t>
+      </w:r>
+      <w:proofErr w:type="spellEnd"/>
+      <w:r>
+        <w:rPr>
+          <w:sz w:val="24"/>
+        </w:rPr>
+        <w:t>, etc. continuous integration</w:t>
       </w:r>
     </w:p>
     <w:p>
@@ -570,7 +675,21 @@
         <w:rPr>
           <w:sz w:val="24"/>
         </w:rPr>
-        <w:t>mobile apps (IOS, Android, HTML5). SSO. Azure AD FS. Build offline ready apps, push notifications, autoscale, staging environments, continuous integration</w:t>
+        <w:t xml:space="preserve">mobile apps (IOS, Android, HTML5). SSO. Azure AD FS. Build offline ready apps, push notifications, </w:t>
+      </w:r>
+      <w:proofErr w:type="spellStart"/>
+      <w:r>
+        <w:rPr>
+          <w:sz w:val="24"/>
+        </w:rPr>
+        <w:t>autoscale</w:t>
+      </w:r>
+      <w:proofErr w:type="spellEnd"/>
+      <w:r>
+        <w:rPr>
+          <w:sz w:val="24"/>
+        </w:rPr>
+        <w:t>, staging environments, continuous integration</w:t>
       </w:r>
     </w:p>
     <w:p>
@@ -584,11 +703,19 @@
           <w:sz w:val="24"/>
         </w:rPr>
       </w:pPr>
-      <w:r>
-        <w:rPr>
-          <w:sz w:val="24"/>
-        </w:rPr>
-        <w:t>api apps</w:t>
+      <w:proofErr w:type="spellStart"/>
+      <w:r>
+        <w:rPr>
+          <w:sz w:val="24"/>
+        </w:rPr>
+        <w:t>api</w:t>
+      </w:r>
+      <w:proofErr w:type="spellEnd"/>
+      <w:r>
+        <w:rPr>
+          <w:sz w:val="24"/>
+        </w:rPr>
+        <w:t xml:space="preserve"> apps</w:t>
       </w:r>
       <w:r>
         <w:rPr>
@@ -612,7 +739,21 @@
         <w:rPr>
           <w:sz w:val="24"/>
         </w:rPr>
-        <w:t>logic apps (build workflow logic). If this, then that. Zapier, IFTTT</w:t>
+        <w:t xml:space="preserve">logic apps (build workflow logic). If this, then that. </w:t>
+      </w:r>
+      <w:proofErr w:type="spellStart"/>
+      <w:r>
+        <w:rPr>
+          <w:sz w:val="24"/>
+        </w:rPr>
+        <w:t>Zapier</w:t>
+      </w:r>
+      <w:proofErr w:type="spellEnd"/>
+      <w:r>
+        <w:rPr>
+          <w:sz w:val="24"/>
+        </w:rPr>
+        <w:t>, IFTTT</w:t>
       </w:r>
       <w:r>
         <w:rPr>
@@ -708,6 +849,7 @@
         <w:rPr>
           <w:sz w:val="24"/>
         </w:rPr>
+        <w:lastRenderedPageBreak/>
         <w:t>D1-D4 – websites</w:t>
       </w:r>
     </w:p>
@@ -739,7 +881,6 @@
         <w:rPr>
           <w:sz w:val="24"/>
         </w:rPr>
-        <w:lastRenderedPageBreak/>
         <w:t>Dv2 Series:</w:t>
       </w:r>
     </w:p>
@@ -1017,20 +1158,48 @@
         <w:rPr>
           <w:sz w:val="24"/>
         </w:rPr>
-        <w:t xml:space="preserve"> (faster io access)</w:t>
-      </w:r>
-    </w:p>
-    <w:p>
-      <w:pPr>
-        <w:rPr>
-          <w:sz w:val="24"/>
-        </w:rPr>
-      </w:pPr>
-      <w:r>
-        <w:rPr>
-          <w:sz w:val="24"/>
-        </w:rPr>
-        <w:t>G-series – memory intensive application, faster processor and more disk space, 2 time memory, 4 times on storage. Premium storage</w:t>
+        <w:t xml:space="preserve"> (faster </w:t>
+      </w:r>
+      <w:proofErr w:type="spellStart"/>
+      <w:r>
+        <w:rPr>
+          <w:sz w:val="24"/>
+        </w:rPr>
+        <w:t>io</w:t>
+      </w:r>
+      <w:proofErr w:type="spellEnd"/>
+      <w:r>
+        <w:rPr>
+          <w:sz w:val="24"/>
+        </w:rPr>
+        <w:t xml:space="preserve"> access)</w:t>
+      </w:r>
+    </w:p>
+    <w:p>
+      <w:pPr>
+        <w:rPr>
+          <w:sz w:val="24"/>
+        </w:rPr>
+      </w:pPr>
+      <w:r>
+        <w:rPr>
+          <w:sz w:val="24"/>
+        </w:rPr>
+        <w:t xml:space="preserve">G-series – memory intensive application, faster processor and more disk space, </w:t>
+      </w:r>
+      <w:proofErr w:type="gramStart"/>
+      <w:r>
+        <w:rPr>
+          <w:sz w:val="24"/>
+        </w:rPr>
+        <w:t>2 time</w:t>
+      </w:r>
+      <w:proofErr w:type="gramEnd"/>
+      <w:r>
+        <w:rPr>
+          <w:sz w:val="24"/>
+        </w:rPr>
+        <w:t xml:space="preserve"> memory, 4 times on storage. Premium storage</w:t>
       </w:r>
       <w:r>
         <w:rPr>
@@ -1083,6 +1252,7 @@
           <w:b/>
           <w:sz w:val="24"/>
         </w:rPr>
+        <w:lastRenderedPageBreak/>
         <w:t>Fault domain (FD)</w:t>
       </w:r>
       <w:r>
@@ -1103,7 +1273,6 @@
           <w:b/>
           <w:sz w:val="24"/>
         </w:rPr>
-        <w:lastRenderedPageBreak/>
         <w:t>Update domain</w:t>
       </w:r>
       <w:r>
@@ -1219,7 +1388,21 @@
         <w:rPr>
           <w:sz w:val="24"/>
         </w:rPr>
-        <w:t xml:space="preserve">. 100 Mbps. Performance sku only offers 200 Mbps. </w:t>
+        <w:t xml:space="preserve">. 100 Mbps. Performance </w:t>
+      </w:r>
+      <w:proofErr w:type="spellStart"/>
+      <w:r>
+        <w:rPr>
+          <w:sz w:val="24"/>
+        </w:rPr>
+        <w:t>sku</w:t>
+      </w:r>
+      <w:proofErr w:type="spellEnd"/>
+      <w:r>
+        <w:rPr>
+          <w:sz w:val="24"/>
+        </w:rPr>
+        <w:t xml:space="preserve"> only offers 200 Mbps. </w:t>
       </w:r>
       <w:r>
         <w:rPr>
@@ -1250,8 +1433,30 @@
         <w:rPr>
           <w:sz w:val="24"/>
         </w:rPr>
-        <w:t xml:space="preserve"> – More expensive. Doesn’t use public internet. Private fiber connection. IXP by ISP. A lot faster. 500 Mbps, 1 Gbps, 2 Gbps</w:t>
-      </w:r>
+        <w:t xml:space="preserve"> – More expensive. Doesn’t use public internet. Private fiber connection. IXP by ISP. A lot faster. 500 Mbps, 1 </w:t>
+      </w:r>
+      <w:proofErr w:type="spellStart"/>
+      <w:r>
+        <w:rPr>
+          <w:sz w:val="24"/>
+        </w:rPr>
+        <w:t>Gbps</w:t>
+      </w:r>
+      <w:proofErr w:type="spellEnd"/>
+      <w:r>
+        <w:rPr>
+          <w:sz w:val="24"/>
+        </w:rPr>
+        <w:t xml:space="preserve">, 2 </w:t>
+      </w:r>
+      <w:proofErr w:type="spellStart"/>
+      <w:r>
+        <w:rPr>
+          <w:sz w:val="24"/>
+        </w:rPr>
+        <w:t>Gbps</w:t>
+      </w:r>
+      <w:proofErr w:type="spellEnd"/>
       <w:r>
         <w:rPr>
           <w:sz w:val="24"/>
@@ -1356,11 +1561,19 @@
           <w:sz w:val="24"/>
         </w:rPr>
       </w:pPr>
-      <w:r>
-        <w:rPr>
-          <w:sz w:val="24"/>
-        </w:rPr>
-        <w:t>Round robin – cycling through the servers one by one. Monitors every 15 seconds.</w:t>
+      <w:proofErr w:type="gramStart"/>
+      <w:r>
+        <w:rPr>
+          <w:sz w:val="24"/>
+        </w:rPr>
+        <w:t>Round</w:t>
+      </w:r>
+      <w:proofErr w:type="gramEnd"/>
+      <w:r>
+        <w:rPr>
+          <w:sz w:val="24"/>
+        </w:rPr>
+        <w:t xml:space="preserve"> robin – cycling through the servers one by one. Monitors every 15 seconds.</w:t>
       </w:r>
     </w:p>
     <w:p>
@@ -1517,13 +1730,55 @@
         <w:rPr>
           <w:sz w:val="24"/>
         </w:rPr>
-        <w:t>. Refresh of information in the cache. Checks on the health of the locations. Couple minutes if a node fails to revert to the failover instance. Does support round robbin. Primary/Secondary. Global/region routing of traffic.</w:t>
-      </w:r>
-      <w:r>
-        <w:rPr>
-          <w:sz w:val="24"/>
-        </w:rPr>
-        <w:t xml:space="preserve"> Nested profiles allows you to point one top-level traffic manager profile to another traffic manager profile to combine two different load balancing methods.</w:t>
+        <w:t xml:space="preserve">. Refresh of information in the cache. Checks on the health of the locations. Couple minutes if a node fails to revert to the failover instance. Does support </w:t>
+      </w:r>
+      <w:proofErr w:type="gramStart"/>
+      <w:r>
+        <w:rPr>
+          <w:sz w:val="24"/>
+        </w:rPr>
+        <w:t>round</w:t>
+      </w:r>
+      <w:proofErr w:type="gramEnd"/>
+      <w:r>
+        <w:rPr>
+          <w:sz w:val="24"/>
+        </w:rPr>
+        <w:t xml:space="preserve"> </w:t>
+      </w:r>
+      <w:proofErr w:type="spellStart"/>
+      <w:r>
+        <w:rPr>
+          <w:sz w:val="24"/>
+        </w:rPr>
+        <w:t>robbin</w:t>
+      </w:r>
+      <w:proofErr w:type="spellEnd"/>
+      <w:r>
+        <w:rPr>
+          <w:sz w:val="24"/>
+        </w:rPr>
+        <w:t>. Primary/Secondary. Global/region routing of traffic.</w:t>
+      </w:r>
+      <w:r>
+        <w:rPr>
+          <w:sz w:val="24"/>
+        </w:rPr>
+        <w:t xml:space="preserve"> Nested profiles </w:t>
+      </w:r>
+      <w:proofErr w:type="gramStart"/>
+      <w:r>
+        <w:rPr>
+          <w:sz w:val="24"/>
+        </w:rPr>
+        <w:t>allows</w:t>
+      </w:r>
+      <w:proofErr w:type="gramEnd"/>
+      <w:r>
+        <w:rPr>
+          <w:sz w:val="24"/>
+        </w:rPr>
+        <w:t xml:space="preserve"> you to point one top-level traffic manager profile to another traffic manager profile to combine two different load balancing methods.</w:t>
       </w:r>
     </w:p>
     <w:p>
@@ -1547,11 +1802,19 @@
           <w:sz w:val="24"/>
         </w:rPr>
       </w:pPr>
-      <w:r>
-        <w:rPr>
-          <w:sz w:val="24"/>
-        </w:rPr>
-        <w:t>Ondemand streaming media services. Live events. Cloud based encoding</w:t>
+      <w:proofErr w:type="spellStart"/>
+      <w:r>
+        <w:rPr>
+          <w:sz w:val="24"/>
+        </w:rPr>
+        <w:t>Ondemand</w:t>
+      </w:r>
+      <w:proofErr w:type="spellEnd"/>
+      <w:r>
+        <w:rPr>
+          <w:sz w:val="24"/>
+        </w:rPr>
+        <w:t xml:space="preserve"> streaming media services. Live events. Cloud based encoding</w:t>
       </w:r>
       <w:r>
         <w:rPr>
@@ -1585,8 +1848,30 @@
         <w:rPr>
           <w:sz w:val="24"/>
         </w:rPr>
-        <w:t>VM to send static content that are closest to the user. Video/images/audio/css/js</w:t>
-      </w:r>
+        <w:t>VM to send static content that are closest to the user. Video/images/audio/</w:t>
+      </w:r>
+      <w:proofErr w:type="spellStart"/>
+      <w:r>
+        <w:rPr>
+          <w:sz w:val="24"/>
+        </w:rPr>
+        <w:t>css</w:t>
+      </w:r>
+      <w:proofErr w:type="spellEnd"/>
+      <w:r>
+        <w:rPr>
+          <w:sz w:val="24"/>
+        </w:rPr>
+        <w:t>/</w:t>
+      </w:r>
+      <w:proofErr w:type="spellStart"/>
+      <w:r>
+        <w:rPr>
+          <w:sz w:val="24"/>
+        </w:rPr>
+        <w:t>js</w:t>
+      </w:r>
+      <w:proofErr w:type="spellEnd"/>
       <w:r>
         <w:rPr>
           <w:sz w:val="24"/>
@@ -1603,13 +1888,21 @@
         <w:rPr>
           <w:sz w:val="24"/>
         </w:rPr>
-        <w:t xml:space="preserve"> </w:t>
-      </w:r>
-      <w:r>
-        <w:rPr>
-          <w:sz w:val="24"/>
-        </w:rPr>
-        <w:t>CDN places static content closest to it’s users.</w:t>
+        <w:t xml:space="preserve"> CDN places static content closest to </w:t>
+      </w:r>
+      <w:proofErr w:type="spellStart"/>
+      <w:r>
+        <w:rPr>
+          <w:sz w:val="24"/>
+        </w:rPr>
+        <w:t>it’s</w:t>
+      </w:r>
+      <w:proofErr w:type="spellEnd"/>
+      <w:r>
+        <w:rPr>
+          <w:sz w:val="24"/>
+        </w:rPr>
+        <w:t xml:space="preserve"> users.</w:t>
       </w:r>
     </w:p>
     <w:p>
@@ -1652,7 +1945,23 @@
           <w:b/>
           <w:sz w:val="24"/>
         </w:rPr>
-        <w:t>Microsoft Reddis Cache:</w:t>
+        <w:t xml:space="preserve">Microsoft </w:t>
+      </w:r>
+      <w:proofErr w:type="spellStart"/>
+      <w:r>
+        <w:rPr>
+          <w:b/>
+          <w:sz w:val="24"/>
+        </w:rPr>
+        <w:t>Reddis</w:t>
+      </w:r>
+      <w:proofErr w:type="spellEnd"/>
+      <w:r>
+        <w:rPr>
+          <w:b/>
+          <w:sz w:val="24"/>
+        </w:rPr>
+        <w:t xml:space="preserve"> Cache:</w:t>
       </w:r>
     </w:p>
     <w:p>
@@ -1699,12 +2008,21 @@
           <w:sz w:val="24"/>
         </w:rPr>
       </w:pPr>
-      <w:r>
-        <w:rPr>
-          <w:b/>
-          <w:sz w:val="24"/>
-        </w:rPr>
-        <w:t>MultiFactor Authentication:</w:t>
+      <w:proofErr w:type="spellStart"/>
+      <w:r>
+        <w:rPr>
+          <w:b/>
+          <w:sz w:val="24"/>
+        </w:rPr>
+        <w:t>MultiFactor</w:t>
+      </w:r>
+      <w:proofErr w:type="spellEnd"/>
+      <w:r>
+        <w:rPr>
+          <w:b/>
+          <w:sz w:val="24"/>
+        </w:rPr>
+        <w:t xml:space="preserve"> Authentication:</w:t>
       </w:r>
     </w:p>
     <w:p>
@@ -1793,14 +2111,429 @@
         </w:rPr>
         <w:t>point</w:t>
       </w:r>
+      <w:r>
+        <w:rPr>
+          <w:sz w:val="24"/>
+        </w:rPr>
+        <w:t xml:space="preserve"> to site VPN. </w:t>
+      </w:r>
+    </w:p>
+    <w:p>
+      <w:pPr>
+        <w:rPr>
+          <w:sz w:val="24"/>
+        </w:rPr>
+      </w:pPr>
+    </w:p>
+    <w:p>
+      <w:pPr>
+        <w:rPr>
+          <w:b/>
+          <w:sz w:val="24"/>
+        </w:rPr>
+      </w:pPr>
+      <w:r>
+        <w:rPr>
+          <w:b/>
+          <w:sz w:val="24"/>
+        </w:rPr>
+        <w:t xml:space="preserve">Secure Resources – Objective 2: </w:t>
+      </w:r>
+    </w:p>
+    <w:p>
+      <w:pPr>
+        <w:rPr>
+          <w:sz w:val="24"/>
+        </w:rPr>
+      </w:pPr>
+      <w:r>
+        <w:rPr>
+          <w:sz w:val="24"/>
+        </w:rPr>
+        <w:t>AD as a secure option. AD Connect or DirSync</w:t>
+      </w:r>
+    </w:p>
+    <w:p>
+      <w:pPr>
+        <w:rPr>
+          <w:b/>
+          <w:sz w:val="24"/>
+        </w:rPr>
+      </w:pPr>
+      <w:r>
+        <w:rPr>
+          <w:b/>
+          <w:sz w:val="24"/>
+        </w:rPr>
+        <w:t xml:space="preserve">Managed Identities: </w:t>
+      </w:r>
+    </w:p>
+    <w:p>
+      <w:pPr>
+        <w:rPr>
+          <w:sz w:val="24"/>
+        </w:rPr>
+      </w:pPr>
+      <w:r>
+        <w:rPr>
+          <w:sz w:val="24"/>
+        </w:rPr>
+        <w:t xml:space="preserve">Azure AD. Multi-tenant cloud based identity. </w:t>
+      </w:r>
+      <w:r>
+        <w:rPr>
+          <w:sz w:val="24"/>
+        </w:rPr>
+        <w:t xml:space="preserve">Keep users not seeing users from another company. SaaS model. </w:t>
+      </w:r>
+      <w:proofErr w:type="spellStart"/>
+      <w:r>
+        <w:rPr>
+          <w:sz w:val="24"/>
+        </w:rPr>
+        <w:t>IDMaaS</w:t>
+      </w:r>
+      <w:proofErr w:type="spellEnd"/>
+      <w:r>
+        <w:rPr>
+          <w:sz w:val="24"/>
+        </w:rPr>
+        <w:t xml:space="preserve"> – Identity Management as a Service</w:t>
+      </w:r>
+    </w:p>
+    <w:p>
+      <w:pPr>
+        <w:rPr>
+          <w:sz w:val="24"/>
+        </w:rPr>
+      </w:pPr>
+      <w:r>
+        <w:rPr>
+          <w:sz w:val="24"/>
+        </w:rPr>
+        <w:t xml:space="preserve">Handles 5 million organizations with this detail. 1 billion authentications every day. 1 Trillion authentications since Azure AD was put in place. To work with user applications. SSO and multi-platform support and multi-factor. 99.9% uptime. </w:t>
+      </w:r>
+    </w:p>
+    <w:p>
+      <w:pPr>
+        <w:rPr>
+          <w:sz w:val="24"/>
+        </w:rPr>
+      </w:pPr>
+      <w:r>
+        <w:rPr>
+          <w:sz w:val="24"/>
+        </w:rPr>
+        <w:t>Graph API:</w:t>
+      </w:r>
+    </w:p>
+    <w:p>
+      <w:pPr>
+        <w:rPr>
+          <w:sz w:val="24"/>
+        </w:rPr>
+      </w:pPr>
+      <w:r>
+        <w:rPr>
+          <w:sz w:val="24"/>
+        </w:rPr>
+        <w:t xml:space="preserve">Allow </w:t>
+      </w:r>
+      <w:proofErr w:type="spellStart"/>
+      <w:r>
+        <w:rPr>
+          <w:sz w:val="24"/>
+        </w:rPr>
+        <w:t>developrs</w:t>
+      </w:r>
+      <w:proofErr w:type="spellEnd"/>
+      <w:r>
+        <w:rPr>
+          <w:sz w:val="24"/>
+        </w:rPr>
+        <w:t xml:space="preserve"> to build web and mobile apps. REST API and can integrate with any API</w:t>
+      </w:r>
+    </w:p>
+    <w:p>
+      <w:pPr>
+        <w:rPr>
+          <w:sz w:val="24"/>
+        </w:rPr>
+      </w:pPr>
+      <w:r>
+        <w:rPr>
+          <w:sz w:val="24"/>
+        </w:rPr>
+        <w:t>CRUD, Customize, Read, User, Delete. JSON. All over HTTP. Need an authentication token.</w:t>
+      </w:r>
+      <w:r>
+        <w:rPr>
+          <w:sz w:val="24"/>
+        </w:rPr>
+        <w:t xml:space="preserve"> Query functions. Check changes between two time periods</w:t>
+      </w:r>
+    </w:p>
+    <w:p>
+      <w:pPr>
+        <w:rPr>
+          <w:sz w:val="24"/>
+        </w:rPr>
+      </w:pPr>
+      <w:r>
+        <w:rPr>
+          <w:sz w:val="24"/>
+        </w:rPr>
+        <w:t xml:space="preserve">OAUTH/OPENID – </w:t>
+      </w:r>
+      <w:proofErr w:type="spellStart"/>
+      <w:r>
+        <w:rPr>
+          <w:sz w:val="24"/>
+        </w:rPr>
+        <w:t>Opensource</w:t>
+      </w:r>
+      <w:proofErr w:type="spellEnd"/>
+      <w:r>
+        <w:rPr>
+          <w:sz w:val="24"/>
+        </w:rPr>
+        <w:t xml:space="preserve"> for authentication with untrusted clients. </w:t>
+      </w:r>
+      <w:r>
+        <w:rPr>
+          <w:sz w:val="24"/>
+        </w:rPr>
+        <w:t>Trusted client would be a server. Untrusted is like a phone. Requires token. Can expire. Can be integrated into the backend network</w:t>
+      </w:r>
+    </w:p>
+    <w:p>
+      <w:pPr>
+        <w:rPr>
+          <w:sz w:val="24"/>
+        </w:rPr>
+      </w:pPr>
+    </w:p>
+    <w:p>
+      <w:pPr>
+        <w:rPr>
+          <w:b/>
+          <w:sz w:val="24"/>
+        </w:rPr>
+      </w:pPr>
+      <w:r>
+        <w:rPr>
+          <w:b/>
+          <w:sz w:val="24"/>
+        </w:rPr>
+        <w:t>Hybrid Identities:</w:t>
+      </w:r>
+    </w:p>
+    <w:p>
+      <w:pPr>
+        <w:rPr>
+          <w:sz w:val="24"/>
+        </w:rPr>
+      </w:pPr>
+      <w:r>
+        <w:rPr>
+          <w:sz w:val="24"/>
+        </w:rPr>
+        <w:t xml:space="preserve">Many environments have </w:t>
+      </w:r>
+      <w:proofErr w:type="spellStart"/>
+      <w:r>
+        <w:rPr>
+          <w:sz w:val="24"/>
+        </w:rPr>
+        <w:t>onpremise</w:t>
+      </w:r>
+      <w:proofErr w:type="spellEnd"/>
+      <w:r>
+        <w:rPr>
+          <w:sz w:val="24"/>
+        </w:rPr>
+        <w:t xml:space="preserve"> and in the cloud.</w:t>
+      </w:r>
+      <w:r>
+        <w:rPr>
+          <w:sz w:val="24"/>
+        </w:rPr>
+        <w:t xml:space="preserve"> Identity for all applications no matter where the infrastructure resides.</w:t>
+      </w:r>
+      <w:r>
+        <w:rPr>
+          <w:sz w:val="24"/>
+        </w:rPr>
+        <w:t xml:space="preserve"> Security, cost savings, legacy apps, requirements.</w:t>
+      </w:r>
+    </w:p>
+    <w:p>
+      <w:pPr>
+        <w:rPr>
+          <w:sz w:val="24"/>
+        </w:rPr>
+      </w:pPr>
+    </w:p>
+    <w:p>
+      <w:pPr>
+        <w:rPr>
+          <w:sz w:val="24"/>
+        </w:rPr>
+      </w:pPr>
+      <w:r>
+        <w:rPr>
+          <w:sz w:val="24"/>
+        </w:rPr>
+        <w:lastRenderedPageBreak/>
+        <w:t xml:space="preserve">SAML claim. (SAML – Security Assertions Markup </w:t>
+      </w:r>
+      <w:proofErr w:type="spellStart"/>
+      <w:r>
+        <w:rPr>
+          <w:sz w:val="24"/>
+        </w:rPr>
+        <w:t>Langugage</w:t>
+      </w:r>
+      <w:proofErr w:type="spellEnd"/>
+      <w:r>
+        <w:rPr>
+          <w:sz w:val="24"/>
+        </w:rPr>
+        <w:t>). Proof of their identity. Tokes are signed.</w:t>
+      </w:r>
+      <w:r>
+        <w:rPr>
+          <w:sz w:val="24"/>
+        </w:rPr>
+        <w:t xml:space="preserve"> First, requests SAML token. Issues token to client along with proof key. Provider signs token.</w:t>
+      </w:r>
+      <w:r>
+        <w:rPr>
+          <w:sz w:val="24"/>
+        </w:rPr>
+        <w:t xml:space="preserve"> Customer needs to sign the token via proof key. Application now trust its</w:t>
+      </w:r>
+    </w:p>
+    <w:p>
+      <w:pPr>
+        <w:rPr>
+          <w:sz w:val="24"/>
+        </w:rPr>
+      </w:pPr>
+      <w:r>
+        <w:rPr>
+          <w:sz w:val="24"/>
+        </w:rPr>
+        <w:t>Azure AD FS:</w:t>
+      </w:r>
+    </w:p>
+    <w:p>
+      <w:pPr>
+        <w:rPr>
+          <w:sz w:val="24"/>
+        </w:rPr>
+      </w:pPr>
+      <w:r>
+        <w:rPr>
+          <w:sz w:val="24"/>
+        </w:rPr>
+        <w:t>Federated identities. Turning over responsibility to a third party.</w:t>
+      </w:r>
+      <w:r>
+        <w:rPr>
+          <w:sz w:val="24"/>
+        </w:rPr>
+        <w:t xml:space="preserve"> </w:t>
+      </w:r>
+      <w:r>
+        <w:rPr>
+          <w:sz w:val="24"/>
+        </w:rPr>
+        <w:t xml:space="preserve"> AD FS passes it onto your AD. Avoids DirSync. Can keep all your identities in your managed premise.</w:t>
+      </w:r>
+    </w:p>
+    <w:p>
+      <w:pPr>
+        <w:rPr>
+          <w:sz w:val="24"/>
+        </w:rPr>
+      </w:pPr>
+      <w:r>
+        <w:rPr>
+          <w:sz w:val="24"/>
+        </w:rPr>
+        <w:t>AD Application proxy:</w:t>
+      </w:r>
+    </w:p>
+    <w:p>
+      <w:pPr>
+        <w:rPr>
+          <w:sz w:val="24"/>
+        </w:rPr>
+      </w:pPr>
+      <w:r>
+        <w:rPr>
+          <w:sz w:val="24"/>
+        </w:rPr>
+        <w:t xml:space="preserve">SSO for remote employees. Allowing access inside and outside your network. Not a </w:t>
+      </w:r>
+      <w:proofErr w:type="spellStart"/>
+      <w:r>
+        <w:rPr>
+          <w:sz w:val="24"/>
+        </w:rPr>
+        <w:t>vpn</w:t>
+      </w:r>
+      <w:proofErr w:type="spellEnd"/>
+      <w:r>
+        <w:rPr>
+          <w:sz w:val="24"/>
+        </w:rPr>
+        <w:t xml:space="preserve">. Authenticates through the proxy and the proxy gets in your local network. Have to install a connector inside the network. </w:t>
+      </w:r>
+      <w:r>
+        <w:rPr>
+          <w:sz w:val="24"/>
+        </w:rPr>
+        <w:t xml:space="preserve">All traffic goes through Azure. </w:t>
+      </w:r>
+      <w:proofErr w:type="spellStart"/>
+      <w:r>
+        <w:rPr>
+          <w:sz w:val="24"/>
+        </w:rPr>
+        <w:t>AADSync</w:t>
+      </w:r>
+      <w:proofErr w:type="spellEnd"/>
+      <w:r>
+        <w:rPr>
+          <w:sz w:val="24"/>
+        </w:rPr>
+        <w:t xml:space="preserve">, DirSync, and Azure AD Connect are ways for synchronizing </w:t>
+      </w:r>
+      <w:proofErr w:type="spellStart"/>
+      <w:r>
+        <w:rPr>
+          <w:sz w:val="24"/>
+        </w:rPr>
+        <w:t>onpremise</w:t>
+      </w:r>
+      <w:proofErr w:type="spellEnd"/>
+      <w:r>
+        <w:rPr>
+          <w:sz w:val="24"/>
+        </w:rPr>
+        <w:t xml:space="preserve"> to Azure AD</w:t>
+      </w:r>
       <w:bookmarkStart w:id="0" w:name="_GoBack"/>
       <w:bookmarkEnd w:id="0"/>
-      <w:r>
-        <w:rPr>
-          <w:sz w:val="24"/>
-        </w:rPr>
-        <w:t xml:space="preserve"> to site VPN. </w:t>
-      </w:r>
+    </w:p>
+    <w:p>
+      <w:pPr>
+        <w:rPr>
+          <w:sz w:val="24"/>
+        </w:rPr>
+      </w:pPr>
     </w:p>
     <w:sectPr>
       <w:pgSz w:w="12240" w:h="15840"/>

</xml_diff>

<commit_message>
update to 70-534 training notes
</commit_message>
<xml_diff>
--- a/70-534.docx
+++ b/70-534.docx
@@ -19,16 +19,8 @@
         <w:rPr>
           <w:b/>
         </w:rPr>
-        <w:t xml:space="preserve"> – </w:t>
-      </w:r>
-      <w:proofErr w:type="spellStart"/>
-      <w:r>
-        <w:rPr>
-          <w:b/>
-        </w:rPr>
-        <w:t>Udemy</w:t>
-      </w:r>
-      <w:proofErr w:type="spellEnd"/>
+        <w:t xml:space="preserve"> – Udemy</w:t>
+      </w:r>
     </w:p>
     <w:p>
       <w:pPr>
@@ -85,15 +77,7 @@
         <w:t>ASM (Azure Services Model) – classic portal vs Azure Resource Model (ARM)</w:t>
       </w:r>
       <w:r>
-        <w:t xml:space="preserve"> – newer portal with deployment model. Some things you </w:t>
-      </w:r>
-      <w:proofErr w:type="spellStart"/>
-      <w:r>
-        <w:t>can not</w:t>
-      </w:r>
-      <w:proofErr w:type="spellEnd"/>
-      <w:r>
-        <w:t xml:space="preserve"> do and some things are not easier in either portal. Default will be the new portal. Slowly migrating off the old portal</w:t>
+        <w:t xml:space="preserve"> – newer portal with deployment model. Some things you can not do and some things are not easier in either portal. Default will be the new portal. Slowly migrating off the old portal</w:t>
       </w:r>
     </w:p>
     <w:p>
@@ -192,15 +176,7 @@
     </w:p>
     <w:p>
       <w:r>
-        <w:t xml:space="preserve">Region are paired with </w:t>
-      </w:r>
-      <w:proofErr w:type="gramStart"/>
-      <w:r>
-        <w:t>other</w:t>
-      </w:r>
-      <w:proofErr w:type="gramEnd"/>
-      <w:r>
-        <w:t xml:space="preserve"> region. NA/SA for example. DC’s are updated only one pair at a time. Regions don’t support all resources. Australia DC is only available to them. Same for India. </w:t>
+        <w:t xml:space="preserve">Region are paired with other region. NA/SA for example. DC’s are updated only one pair at a time. Regions don’t support all resources. Australia DC is only available to them. Same for India. </w:t>
       </w:r>
       <w:r>
         <w:t>Keeping data in region</w:t>
@@ -339,28 +315,12 @@
     </w:p>
     <w:p>
       <w:r>
-        <w:t>Not a replacement for on-</w:t>
-      </w:r>
-      <w:proofErr w:type="spellStart"/>
-      <w:r>
-        <w:t>prem</w:t>
-      </w:r>
-      <w:proofErr w:type="spellEnd"/>
-      <w:r>
-        <w:t xml:space="preserve"> AD. Azure</w:t>
-      </w:r>
-    </w:p>
-    <w:p>
-      <w:r>
-        <w:t>Azure AD is there to extend AD from on-</w:t>
-      </w:r>
-      <w:proofErr w:type="spellStart"/>
-      <w:r>
-        <w:t>prem</w:t>
-      </w:r>
-      <w:proofErr w:type="spellEnd"/>
-      <w:r>
-        <w:t xml:space="preserve"> AD to cloud. Identity management centered, no hierarchical object model. Basic Service. </w:t>
+        <w:t>Not a replacement for on-prem AD. Azure</w:t>
+      </w:r>
+    </w:p>
+    <w:p>
+      <w:r>
+        <w:t xml:space="preserve">Azure AD is there to extend AD from on-prem AD to cloud. Identity management centered, no hierarchical object model. Basic Service. </w:t>
       </w:r>
       <w:r>
         <w:t>Dynamic or Static IP’s</w:t>
@@ -382,15 +342,7 @@
     </w:p>
     <w:p>
       <w:r>
-        <w:t xml:space="preserve">ACL’s are for endpoints not </w:t>
-      </w:r>
-      <w:proofErr w:type="spellStart"/>
-      <w:r>
-        <w:t>vnet</w:t>
-      </w:r>
-      <w:proofErr w:type="spellEnd"/>
-      <w:r>
-        <w:t>/subnets. NSG (Network Security Groups)</w:t>
+        <w:t>ACL’s are for endpoints not vnet/subnets. NSG (Network Security Groups)</w:t>
       </w:r>
       <w:r>
         <w:t>, powerful than ACL</w:t>
@@ -406,23 +358,7 @@
         </w:rPr>
       </w:pPr>
       <w:r>
-        <w:t xml:space="preserve">NSG contain ACL rules. Can be associated with </w:t>
-      </w:r>
-      <w:proofErr w:type="spellStart"/>
-      <w:r>
-        <w:t>vnets</w:t>
-      </w:r>
-      <w:proofErr w:type="spellEnd"/>
-      <w:r>
-        <w:t xml:space="preserve">, subnets, or VM’s. NSG ACL </w:t>
-      </w:r>
-      <w:proofErr w:type="spellStart"/>
-      <w:r>
-        <w:t>applie</w:t>
-      </w:r>
-      <w:proofErr w:type="spellEnd"/>
-      <w:r>
-        <w:t xml:space="preserve"> to the VM inside the subnet. Can only be applied in region</w:t>
+        <w:t>NSG contain ACL rules. Can be associated with vnets, subnets, or VM’s. NSG ACL applie to the VM inside the subnet. Can only be applied in region</w:t>
       </w:r>
       <w:r>
         <w:rPr>
@@ -525,21 +461,7 @@
         <w:rPr>
           <w:sz w:val="24"/>
         </w:rPr>
-        <w:t xml:space="preserve">Routing tables can be created. VPN through S2S VPN. Or </w:t>
-      </w:r>
-      <w:proofErr w:type="spellStart"/>
-      <w:r>
-        <w:rPr>
-          <w:sz w:val="24"/>
-        </w:rPr>
-        <w:t>blackhole</w:t>
-      </w:r>
-      <w:proofErr w:type="spellEnd"/>
-      <w:r>
-        <w:rPr>
-          <w:sz w:val="24"/>
-        </w:rPr>
-        <w:t xml:space="preserve"> loops.</w:t>
+        <w:t>Routing tables can be created. VPN through S2S VPN. Or blackhole loops.</w:t>
       </w:r>
     </w:p>
     <w:p>
@@ -625,21 +547,7 @@
         <w:rPr>
           <w:sz w:val="24"/>
         </w:rPr>
-        <w:t xml:space="preserve">. Any language, </w:t>
-      </w:r>
-      <w:proofErr w:type="spellStart"/>
-      <w:r>
-        <w:rPr>
-          <w:sz w:val="24"/>
-        </w:rPr>
-        <w:t>powershell</w:t>
-      </w:r>
-      <w:proofErr w:type="spellEnd"/>
-      <w:r>
-        <w:rPr>
-          <w:sz w:val="24"/>
-        </w:rPr>
-        <w:t>, etc. continuous integration</w:t>
+        <w:t>. Any language, powershell, etc. continuous integration</w:t>
       </w:r>
     </w:p>
     <w:p>
@@ -675,21 +583,7 @@
         <w:rPr>
           <w:sz w:val="24"/>
         </w:rPr>
-        <w:t xml:space="preserve">mobile apps (IOS, Android, HTML5). SSO. Azure AD FS. Build offline ready apps, push notifications, </w:t>
-      </w:r>
-      <w:proofErr w:type="spellStart"/>
-      <w:r>
-        <w:rPr>
-          <w:sz w:val="24"/>
-        </w:rPr>
-        <w:t>autoscale</w:t>
-      </w:r>
-      <w:proofErr w:type="spellEnd"/>
-      <w:r>
-        <w:rPr>
-          <w:sz w:val="24"/>
-        </w:rPr>
-        <w:t>, staging environments, continuous integration</w:t>
+        <w:t>mobile apps (IOS, Android, HTML5). SSO. Azure AD FS. Build offline ready apps, push notifications, autoscale, staging environments, continuous integration</w:t>
       </w:r>
     </w:p>
     <w:p>
@@ -703,19 +597,11 @@
           <w:sz w:val="24"/>
         </w:rPr>
       </w:pPr>
-      <w:proofErr w:type="spellStart"/>
-      <w:r>
-        <w:rPr>
-          <w:sz w:val="24"/>
-        </w:rPr>
-        <w:t>api</w:t>
-      </w:r>
-      <w:proofErr w:type="spellEnd"/>
-      <w:r>
-        <w:rPr>
-          <w:sz w:val="24"/>
-        </w:rPr>
-        <w:t xml:space="preserve"> apps</w:t>
+      <w:r>
+        <w:rPr>
+          <w:sz w:val="24"/>
+        </w:rPr>
+        <w:t>api apps</w:t>
       </w:r>
       <w:r>
         <w:rPr>
@@ -739,21 +625,7 @@
         <w:rPr>
           <w:sz w:val="24"/>
         </w:rPr>
-        <w:t xml:space="preserve">logic apps (build workflow logic). If this, then that. </w:t>
-      </w:r>
-      <w:proofErr w:type="spellStart"/>
-      <w:r>
-        <w:rPr>
-          <w:sz w:val="24"/>
-        </w:rPr>
-        <w:t>Zapier</w:t>
-      </w:r>
-      <w:proofErr w:type="spellEnd"/>
-      <w:r>
-        <w:rPr>
-          <w:sz w:val="24"/>
-        </w:rPr>
-        <w:t>, IFTTT</w:t>
+        <w:t>logic apps (build workflow logic). If this, then that. Zapier, IFTTT</w:t>
       </w:r>
       <w:r>
         <w:rPr>
@@ -1158,48 +1030,20 @@
         <w:rPr>
           <w:sz w:val="24"/>
         </w:rPr>
-        <w:t xml:space="preserve"> (faster </w:t>
-      </w:r>
-      <w:proofErr w:type="spellStart"/>
-      <w:r>
-        <w:rPr>
-          <w:sz w:val="24"/>
-        </w:rPr>
-        <w:t>io</w:t>
-      </w:r>
-      <w:proofErr w:type="spellEnd"/>
-      <w:r>
-        <w:rPr>
-          <w:sz w:val="24"/>
-        </w:rPr>
-        <w:t xml:space="preserve"> access)</w:t>
-      </w:r>
-    </w:p>
-    <w:p>
-      <w:pPr>
-        <w:rPr>
-          <w:sz w:val="24"/>
-        </w:rPr>
-      </w:pPr>
-      <w:r>
-        <w:rPr>
-          <w:sz w:val="24"/>
-        </w:rPr>
-        <w:t xml:space="preserve">G-series – memory intensive application, faster processor and more disk space, </w:t>
-      </w:r>
-      <w:proofErr w:type="gramStart"/>
-      <w:r>
-        <w:rPr>
-          <w:sz w:val="24"/>
-        </w:rPr>
-        <w:t>2 time</w:t>
-      </w:r>
-      <w:proofErr w:type="gramEnd"/>
-      <w:r>
-        <w:rPr>
-          <w:sz w:val="24"/>
-        </w:rPr>
-        <w:t xml:space="preserve"> memory, 4 times on storage. Premium storage</w:t>
+        <w:t xml:space="preserve"> (faster io access)</w:t>
+      </w:r>
+    </w:p>
+    <w:p>
+      <w:pPr>
+        <w:rPr>
+          <w:sz w:val="24"/>
+        </w:rPr>
+      </w:pPr>
+      <w:r>
+        <w:rPr>
+          <w:sz w:val="24"/>
+        </w:rPr>
+        <w:t>G-series – memory intensive application, faster processor and more disk space, 2 time memory, 4 times on storage. Premium storage</w:t>
       </w:r>
       <w:r>
         <w:rPr>
@@ -1388,21 +1232,7 @@
         <w:rPr>
           <w:sz w:val="24"/>
         </w:rPr>
-        <w:t xml:space="preserve">. 100 Mbps. Performance </w:t>
-      </w:r>
-      <w:proofErr w:type="spellStart"/>
-      <w:r>
-        <w:rPr>
-          <w:sz w:val="24"/>
-        </w:rPr>
-        <w:t>sku</w:t>
-      </w:r>
-      <w:proofErr w:type="spellEnd"/>
-      <w:r>
-        <w:rPr>
-          <w:sz w:val="24"/>
-        </w:rPr>
-        <w:t xml:space="preserve"> only offers 200 Mbps. </w:t>
+        <w:t xml:space="preserve">. 100 Mbps. Performance sku only offers 200 Mbps. </w:t>
       </w:r>
       <w:r>
         <w:rPr>
@@ -1433,30 +1263,8 @@
         <w:rPr>
           <w:sz w:val="24"/>
         </w:rPr>
-        <w:t xml:space="preserve"> – More expensive. Doesn’t use public internet. Private fiber connection. IXP by ISP. A lot faster. 500 Mbps, 1 </w:t>
-      </w:r>
-      <w:proofErr w:type="spellStart"/>
-      <w:r>
-        <w:rPr>
-          <w:sz w:val="24"/>
-        </w:rPr>
-        <w:t>Gbps</w:t>
-      </w:r>
-      <w:proofErr w:type="spellEnd"/>
-      <w:r>
-        <w:rPr>
-          <w:sz w:val="24"/>
-        </w:rPr>
-        <w:t xml:space="preserve">, 2 </w:t>
-      </w:r>
-      <w:proofErr w:type="spellStart"/>
-      <w:r>
-        <w:rPr>
-          <w:sz w:val="24"/>
-        </w:rPr>
-        <w:t>Gbps</w:t>
-      </w:r>
-      <w:proofErr w:type="spellEnd"/>
+        <w:t xml:space="preserve"> – More expensive. Doesn’t use public internet. Private fiber connection. IXP by ISP. A lot faster. 500 Mbps, 1 Gbps, 2 Gbps</w:t>
+      </w:r>
       <w:r>
         <w:rPr>
           <w:sz w:val="24"/>
@@ -1561,19 +1369,11 @@
           <w:sz w:val="24"/>
         </w:rPr>
       </w:pPr>
-      <w:proofErr w:type="gramStart"/>
-      <w:r>
-        <w:rPr>
-          <w:sz w:val="24"/>
-        </w:rPr>
-        <w:t>Round</w:t>
-      </w:r>
-      <w:proofErr w:type="gramEnd"/>
-      <w:r>
-        <w:rPr>
-          <w:sz w:val="24"/>
-        </w:rPr>
-        <w:t xml:space="preserve"> robin – cycling through the servers one by one. Monitors every 15 seconds.</w:t>
+      <w:r>
+        <w:rPr>
+          <w:sz w:val="24"/>
+        </w:rPr>
+        <w:t>Round robin – cycling through the servers one by one. Monitors every 15 seconds.</w:t>
       </w:r>
     </w:p>
     <w:p>
@@ -1730,55 +1530,13 @@
         <w:rPr>
           <w:sz w:val="24"/>
         </w:rPr>
-        <w:t xml:space="preserve">. Refresh of information in the cache. Checks on the health of the locations. Couple minutes if a node fails to revert to the failover instance. Does support </w:t>
-      </w:r>
-      <w:proofErr w:type="gramStart"/>
-      <w:r>
-        <w:rPr>
-          <w:sz w:val="24"/>
-        </w:rPr>
-        <w:t>round</w:t>
-      </w:r>
-      <w:proofErr w:type="gramEnd"/>
-      <w:r>
-        <w:rPr>
-          <w:sz w:val="24"/>
-        </w:rPr>
-        <w:t xml:space="preserve"> </w:t>
-      </w:r>
-      <w:proofErr w:type="spellStart"/>
-      <w:r>
-        <w:rPr>
-          <w:sz w:val="24"/>
-        </w:rPr>
-        <w:t>robbin</w:t>
-      </w:r>
-      <w:proofErr w:type="spellEnd"/>
-      <w:r>
-        <w:rPr>
-          <w:sz w:val="24"/>
-        </w:rPr>
-        <w:t>. Primary/Secondary. Global/region routing of traffic.</w:t>
-      </w:r>
-      <w:r>
-        <w:rPr>
-          <w:sz w:val="24"/>
-        </w:rPr>
-        <w:t xml:space="preserve"> Nested profiles </w:t>
-      </w:r>
-      <w:proofErr w:type="gramStart"/>
-      <w:r>
-        <w:rPr>
-          <w:sz w:val="24"/>
-        </w:rPr>
-        <w:t>allows</w:t>
-      </w:r>
-      <w:proofErr w:type="gramEnd"/>
-      <w:r>
-        <w:rPr>
-          <w:sz w:val="24"/>
-        </w:rPr>
-        <w:t xml:space="preserve"> you to point one top-level traffic manager profile to another traffic manager profile to combine two different load balancing methods.</w:t>
+        <w:t>. Refresh of information in the cache. Checks on the health of the locations. Couple minutes if a node fails to revert to the failover instance. Does support round robbin. Primary/Secondary. Global/region routing of traffic.</w:t>
+      </w:r>
+      <w:r>
+        <w:rPr>
+          <w:sz w:val="24"/>
+        </w:rPr>
+        <w:t xml:space="preserve"> Nested profiles allows you to point one top-level traffic manager profile to another traffic manager profile to combine two different load balancing methods.</w:t>
       </w:r>
     </w:p>
     <w:p>
@@ -1802,19 +1560,11 @@
           <w:sz w:val="24"/>
         </w:rPr>
       </w:pPr>
-      <w:proofErr w:type="spellStart"/>
-      <w:r>
-        <w:rPr>
-          <w:sz w:val="24"/>
-        </w:rPr>
-        <w:t>Ondemand</w:t>
-      </w:r>
-      <w:proofErr w:type="spellEnd"/>
-      <w:r>
-        <w:rPr>
-          <w:sz w:val="24"/>
-        </w:rPr>
-        <w:t xml:space="preserve"> streaming media services. Live events. Cloud based encoding</w:t>
+      <w:r>
+        <w:rPr>
+          <w:sz w:val="24"/>
+        </w:rPr>
+        <w:t>Ondemand streaming media services. Live events. Cloud based encoding</w:t>
       </w:r>
       <w:r>
         <w:rPr>
@@ -1848,30 +1598,8 @@
         <w:rPr>
           <w:sz w:val="24"/>
         </w:rPr>
-        <w:t>VM to send static content that are closest to the user. Video/images/audio/</w:t>
-      </w:r>
-      <w:proofErr w:type="spellStart"/>
-      <w:r>
-        <w:rPr>
-          <w:sz w:val="24"/>
-        </w:rPr>
-        <w:t>css</w:t>
-      </w:r>
-      <w:proofErr w:type="spellEnd"/>
-      <w:r>
-        <w:rPr>
-          <w:sz w:val="24"/>
-        </w:rPr>
-        <w:t>/</w:t>
-      </w:r>
-      <w:proofErr w:type="spellStart"/>
-      <w:r>
-        <w:rPr>
-          <w:sz w:val="24"/>
-        </w:rPr>
-        <w:t>js</w:t>
-      </w:r>
-      <w:proofErr w:type="spellEnd"/>
+        <w:t>VM to send static content that are closest to the user. Video/images/audio/css/js</w:t>
+      </w:r>
       <w:r>
         <w:rPr>
           <w:sz w:val="24"/>
@@ -1888,21 +1616,7 @@
         <w:rPr>
           <w:sz w:val="24"/>
         </w:rPr>
-        <w:t xml:space="preserve"> CDN places static content closest to </w:t>
-      </w:r>
-      <w:proofErr w:type="spellStart"/>
-      <w:r>
-        <w:rPr>
-          <w:sz w:val="24"/>
-        </w:rPr>
-        <w:t>it’s</w:t>
-      </w:r>
-      <w:proofErr w:type="spellEnd"/>
-      <w:r>
-        <w:rPr>
-          <w:sz w:val="24"/>
-        </w:rPr>
-        <w:t xml:space="preserve"> users.</w:t>
+        <w:t xml:space="preserve"> CDN places static content closest to it’s users.</w:t>
       </w:r>
     </w:p>
     <w:p>
@@ -1945,23 +1659,7 @@
           <w:b/>
           <w:sz w:val="24"/>
         </w:rPr>
-        <w:t xml:space="preserve">Microsoft </w:t>
-      </w:r>
-      <w:proofErr w:type="spellStart"/>
-      <w:r>
-        <w:rPr>
-          <w:b/>
-          <w:sz w:val="24"/>
-        </w:rPr>
-        <w:t>Reddis</w:t>
-      </w:r>
-      <w:proofErr w:type="spellEnd"/>
-      <w:r>
-        <w:rPr>
-          <w:b/>
-          <w:sz w:val="24"/>
-        </w:rPr>
-        <w:t xml:space="preserve"> Cache:</w:t>
+        <w:t>Microsoft Reddis Cache:</w:t>
       </w:r>
     </w:p>
     <w:p>
@@ -2008,21 +1706,12 @@
           <w:sz w:val="24"/>
         </w:rPr>
       </w:pPr>
-      <w:proofErr w:type="spellStart"/>
-      <w:r>
-        <w:rPr>
-          <w:b/>
-          <w:sz w:val="24"/>
-        </w:rPr>
-        <w:t>MultiFactor</w:t>
-      </w:r>
-      <w:proofErr w:type="spellEnd"/>
-      <w:r>
-        <w:rPr>
-          <w:b/>
-          <w:sz w:val="24"/>
-        </w:rPr>
-        <w:t xml:space="preserve"> Authentication:</w:t>
+      <w:r>
+        <w:rPr>
+          <w:b/>
+          <w:sz w:val="24"/>
+        </w:rPr>
+        <w:t>MultiFactor Authentication:</w:t>
       </w:r>
     </w:p>
     <w:p>
@@ -2184,21 +1873,7 @@
         <w:rPr>
           <w:sz w:val="24"/>
         </w:rPr>
-        <w:t xml:space="preserve">Keep users not seeing users from another company. SaaS model. </w:t>
-      </w:r>
-      <w:proofErr w:type="spellStart"/>
-      <w:r>
-        <w:rPr>
-          <w:sz w:val="24"/>
-        </w:rPr>
-        <w:t>IDMaaS</w:t>
-      </w:r>
-      <w:proofErr w:type="spellEnd"/>
-      <w:r>
-        <w:rPr>
-          <w:sz w:val="24"/>
-        </w:rPr>
-        <w:t xml:space="preserve"> – Identity Management as a Service</w:t>
+        <w:t>Keep users not seeing users from another company. SaaS model. IDMaaS – Identity Management as a Service</w:t>
       </w:r>
     </w:p>
     <w:p>
@@ -2237,21 +1912,7 @@
         <w:rPr>
           <w:sz w:val="24"/>
         </w:rPr>
-        <w:t xml:space="preserve">Allow </w:t>
-      </w:r>
-      <w:proofErr w:type="spellStart"/>
-      <w:r>
-        <w:rPr>
-          <w:sz w:val="24"/>
-        </w:rPr>
-        <w:t>developrs</w:t>
-      </w:r>
-      <w:proofErr w:type="spellEnd"/>
-      <w:r>
-        <w:rPr>
-          <w:sz w:val="24"/>
-        </w:rPr>
-        <w:t xml:space="preserve"> to build web and mobile apps. REST API and can integrate with any API</w:t>
+        <w:t>Allow developrs to build web and mobile apps. REST API and can integrate with any API</w:t>
       </w:r>
     </w:p>
     <w:p>
@@ -2283,21 +1944,7 @@
         <w:rPr>
           <w:sz w:val="24"/>
         </w:rPr>
-        <w:t xml:space="preserve">OAUTH/OPENID – </w:t>
-      </w:r>
-      <w:proofErr w:type="spellStart"/>
-      <w:r>
-        <w:rPr>
-          <w:sz w:val="24"/>
-        </w:rPr>
-        <w:t>Opensource</w:t>
-      </w:r>
-      <w:proofErr w:type="spellEnd"/>
-      <w:r>
-        <w:rPr>
-          <w:sz w:val="24"/>
-        </w:rPr>
-        <w:t xml:space="preserve"> for authentication with untrusted clients. </w:t>
+        <w:t xml:space="preserve">OAUTH/OPENID – Opensource for authentication with untrusted clients. </w:t>
       </w:r>
       <w:r>
         <w:rPr>
@@ -2338,21 +1985,7 @@
         <w:rPr>
           <w:sz w:val="24"/>
         </w:rPr>
-        <w:t xml:space="preserve">Many environments have </w:t>
-      </w:r>
-      <w:proofErr w:type="spellStart"/>
-      <w:r>
-        <w:rPr>
-          <w:sz w:val="24"/>
-        </w:rPr>
-        <w:t>onpremise</w:t>
-      </w:r>
-      <w:proofErr w:type="spellEnd"/>
-      <w:r>
-        <w:rPr>
-          <w:sz w:val="24"/>
-        </w:rPr>
-        <w:t xml:space="preserve"> and in the cloud.</w:t>
+        <w:t>Many environments have onpremise and in the cloud.</w:t>
       </w:r>
       <w:r>
         <w:rPr>
@@ -2385,21 +2018,7 @@
           <w:sz w:val="24"/>
         </w:rPr>
         <w:lastRenderedPageBreak/>
-        <w:t xml:space="preserve">SAML claim. (SAML – Security Assertions Markup </w:t>
-      </w:r>
-      <w:proofErr w:type="spellStart"/>
-      <w:r>
-        <w:rPr>
-          <w:sz w:val="24"/>
-        </w:rPr>
-        <w:t>Langugage</w:t>
-      </w:r>
-      <w:proofErr w:type="spellEnd"/>
-      <w:r>
-        <w:rPr>
-          <w:sz w:val="24"/>
-        </w:rPr>
-        <w:t>). Proof of their identity. Tokes are signed.</w:t>
+        <w:t>SAML claim. (SAML – Security Assertions Markup Langugage). Proof of their identity. Tokes are signed.</w:t>
       </w:r>
       <w:r>
         <w:rPr>
@@ -2475,21 +2094,7 @@
         <w:rPr>
           <w:sz w:val="24"/>
         </w:rPr>
-        <w:t xml:space="preserve">SSO for remote employees. Allowing access inside and outside your network. Not a </w:t>
-      </w:r>
-      <w:proofErr w:type="spellStart"/>
-      <w:r>
-        <w:rPr>
-          <w:sz w:val="24"/>
-        </w:rPr>
-        <w:t>vpn</w:t>
-      </w:r>
-      <w:proofErr w:type="spellEnd"/>
-      <w:r>
-        <w:rPr>
-          <w:sz w:val="24"/>
-        </w:rPr>
-        <w:t xml:space="preserve">. Authenticates through the proxy and the proxy gets in your local network. Have to install a connector inside the network. </w:t>
+        <w:t xml:space="preserve">SSO for remote employees. Allowing access inside and outside your network. Not a vpn. Authenticates through the proxy and the proxy gets in your local network. Have to install a connector inside the network. </w:t>
       </w:r>
       <w:r>
         <w:rPr>
@@ -2497,43 +2102,985 @@
         </w:rPr>
         <w:t xml:space="preserve">All traffic goes through Azure. </w:t>
       </w:r>
-      <w:proofErr w:type="spellStart"/>
-      <w:r>
-        <w:rPr>
-          <w:sz w:val="24"/>
-        </w:rPr>
-        <w:t>AADSync</w:t>
-      </w:r>
-      <w:proofErr w:type="spellEnd"/>
-      <w:r>
-        <w:rPr>
-          <w:sz w:val="24"/>
-        </w:rPr>
-        <w:t xml:space="preserve">, DirSync, and Azure AD Connect are ways for synchronizing </w:t>
-      </w:r>
-      <w:proofErr w:type="spellStart"/>
-      <w:r>
-        <w:rPr>
-          <w:sz w:val="24"/>
-        </w:rPr>
-        <w:t>onpremise</w:t>
-      </w:r>
-      <w:proofErr w:type="spellEnd"/>
-      <w:r>
-        <w:rPr>
-          <w:sz w:val="24"/>
-        </w:rPr>
-        <w:t xml:space="preserve"> to Azure AD</w:t>
+      <w:r>
+        <w:rPr>
+          <w:sz w:val="24"/>
+        </w:rPr>
+        <w:t>AADSync, DirSync, and Azure AD Connect are ways for synchronizing onpremise to Azure AD</w:t>
+      </w:r>
+    </w:p>
+    <w:p>
+      <w:pPr>
+        <w:rPr>
+          <w:sz w:val="24"/>
+        </w:rPr>
+      </w:pPr>
+      <w:r>
+        <w:rPr>
+          <w:sz w:val="24"/>
+        </w:rPr>
+        <w:t>Azure ACS:</w:t>
+      </w:r>
+    </w:p>
+    <w:p>
+      <w:pPr>
+        <w:rPr>
+          <w:sz w:val="24"/>
+        </w:rPr>
+      </w:pPr>
+      <w:r>
+        <w:rPr>
+          <w:sz w:val="24"/>
+        </w:rPr>
+        <w:t>Azure Access Control Service. Enable multiple identity providers. Identity provider choosen.</w:t>
+      </w:r>
+      <w:r>
+        <w:rPr>
+          <w:sz w:val="24"/>
+        </w:rPr>
+        <w:t xml:space="preserve"> Each provider has their own security token.</w:t>
+      </w:r>
+      <w:r>
+        <w:rPr>
+          <w:sz w:val="24"/>
+        </w:rPr>
+        <w:t xml:space="preserve"> Intermediary that does the work for you and deals with the external providers. Google, Facebook, Yahoo, OpenID, Azure AD,</w:t>
+      </w:r>
+      <w:r>
+        <w:rPr>
+          <w:sz w:val="24"/>
+        </w:rPr>
+        <w:t xml:space="preserve"> Twitter,</w:t>
+      </w:r>
+      <w:r>
+        <w:rPr>
+          <w:sz w:val="24"/>
+        </w:rPr>
+        <w:t xml:space="preserve"> Microsoft. Azure w/FS. App sends the user to authenticate. Provider responds with token. Client sends the token to ACS and coversits it. Sends it back to the app. </w:t>
+      </w:r>
+    </w:p>
+    <w:p>
+      <w:pPr>
+        <w:rPr>
+          <w:sz w:val="24"/>
+        </w:rPr>
+      </w:pPr>
+      <w:r>
+        <w:rPr>
+          <w:sz w:val="24"/>
+        </w:rPr>
+        <w:t>ASP.NET coding:</w:t>
+      </w:r>
+    </w:p>
+    <w:p>
+      <w:pPr>
+        <w:rPr>
+          <w:sz w:val="24"/>
+        </w:rPr>
+      </w:pPr>
+      <w:r>
+        <w:rPr>
+          <w:sz w:val="24"/>
+        </w:rPr>
+        <w:t xml:space="preserve">.NET </w:t>
+      </w:r>
+      <w:r>
+        <w:rPr>
+          <w:sz w:val="24"/>
+        </w:rPr>
+        <w:t xml:space="preserve">Framework can provide the code to work with ACS but code is different for different providers. </w:t>
+      </w:r>
+      <w:r>
+        <w:rPr>
+          <w:sz w:val="24"/>
+        </w:rPr>
+        <w:t>Active Directory B2C – cloud identity management solution for consumer facing web applications</w:t>
+      </w:r>
+    </w:p>
+    <w:p>
+      <w:pPr>
+        <w:rPr>
+          <w:sz w:val="24"/>
+        </w:rPr>
+      </w:pPr>
+    </w:p>
+    <w:p>
+      <w:pPr>
+        <w:rPr>
+          <w:sz w:val="24"/>
+        </w:rPr>
+      </w:pPr>
+      <w:r>
+        <w:rPr>
+          <w:sz w:val="24"/>
+        </w:rPr>
+        <w:t>Data Security:</w:t>
+      </w:r>
+    </w:p>
+    <w:p>
+      <w:pPr>
+        <w:rPr>
+          <w:sz w:val="24"/>
+        </w:rPr>
+      </w:pPr>
+      <w:r>
+        <w:rPr>
+          <w:sz w:val="24"/>
+        </w:rPr>
+        <w:t>NSG (Network Security Group) – virtual firewall.</w:t>
+      </w:r>
+      <w:r>
+        <w:rPr>
+          <w:sz w:val="24"/>
+        </w:rPr>
+        <w:t xml:space="preserve"> Define outbound and inbound rules. 5 elements – Protocol, Source IP, Source Port Range, Destination IP and Port. Can have multiple NIC’s or subnets. Each subnet can only have one NSG. Lower numbers take priority.  Traffic within network, outbound and load balancer allows, deny all other traffic.</w:t>
+      </w:r>
+    </w:p>
+    <w:p>
+      <w:pPr>
+        <w:rPr>
+          <w:sz w:val="24"/>
+        </w:rPr>
+      </w:pPr>
+      <w:r>
+        <w:rPr>
+          <w:sz w:val="24"/>
+        </w:rPr>
+        <w:t>Data in transit</w:t>
+      </w:r>
+      <w:r>
+        <w:rPr>
+          <w:sz w:val="24"/>
+        </w:rPr>
+        <w:t>:</w:t>
+      </w:r>
+    </w:p>
+    <w:p>
+      <w:pPr>
+        <w:rPr>
+          <w:sz w:val="24"/>
+        </w:rPr>
+      </w:pPr>
+      <w:r>
+        <w:rPr>
+          <w:sz w:val="24"/>
+        </w:rPr>
+        <w:t>SSL/TLS:HttpS must be used. Client side encryption. VPN is another option to encrypt traffic crossing the internet or S2S/P2S</w:t>
+      </w:r>
+      <w:r>
+        <w:rPr>
+          <w:sz w:val="24"/>
+        </w:rPr>
+        <w:t>. ExpressRoute doesn’t travel the internet.</w:t>
+      </w:r>
+      <w:r>
+        <w:rPr>
+          <w:sz w:val="24"/>
+        </w:rPr>
+        <w:t xml:space="preserve"> Azure Rights </w:t>
+      </w:r>
+      <w:r>
+        <w:rPr>
+          <w:sz w:val="24"/>
+        </w:rPr>
+        <w:lastRenderedPageBreak/>
+        <w:t>Management – service that encrypts sensitive files and data. Provides ways to access that encrypted data for authorized and authenticated users.</w:t>
+      </w:r>
+    </w:p>
+    <w:p>
+      <w:pPr>
+        <w:rPr>
+          <w:sz w:val="24"/>
+        </w:rPr>
+      </w:pPr>
+      <w:r>
+        <w:rPr>
+          <w:sz w:val="24"/>
+        </w:rPr>
+        <w:t>Data at rest:</w:t>
+      </w:r>
+    </w:p>
+    <w:p>
+      <w:pPr>
+        <w:rPr>
+          <w:sz w:val="24"/>
+        </w:rPr>
+      </w:pPr>
+      <w:r>
+        <w:rPr>
+          <w:sz w:val="24"/>
+        </w:rPr>
+        <w:t xml:space="preserve">Azure SSE (Storage Service Encryption). Automatically encrypts data and decrypts. 256-bit AES. Block blobs, page, blobs and append blobs only works here. ARM only, not classic. Client side encryption. Encrypt disks used by VM’s. </w:t>
+      </w:r>
+    </w:p>
+    <w:p>
+      <w:pPr>
+        <w:rPr>
+          <w:sz w:val="24"/>
+        </w:rPr>
+      </w:pPr>
+      <w:r>
+        <w:rPr>
+          <w:sz w:val="24"/>
+        </w:rPr>
+        <w:t>Azure Operations Management Suite:</w:t>
+      </w:r>
+    </w:p>
+    <w:p>
+      <w:pPr>
+        <w:rPr>
+          <w:sz w:val="24"/>
+        </w:rPr>
+      </w:pPr>
+      <w:r>
+        <w:rPr>
+          <w:sz w:val="24"/>
+        </w:rPr>
+        <w:t xml:space="preserve">Security audits. Dashboard style interfaces. </w:t>
+      </w:r>
+      <w:r>
+        <w:rPr>
+          <w:sz w:val="24"/>
+        </w:rPr>
+        <w:t>Helps to know a real operations center can map VM’s too. Visualization tool.</w:t>
+      </w:r>
+      <w:r>
+        <w:rPr>
+          <w:sz w:val="24"/>
+        </w:rPr>
+        <w:t xml:space="preserve"> </w:t>
+      </w:r>
+      <w:r>
+        <w:rPr>
+          <w:sz w:val="24"/>
+        </w:rPr>
+        <w:t>Detect threats, monitor network, mitigate damage.</w:t>
+      </w:r>
+    </w:p>
+    <w:p>
+      <w:pPr>
+        <w:rPr>
+          <w:sz w:val="24"/>
+        </w:rPr>
+      </w:pPr>
+    </w:p>
+    <w:p>
+      <w:pPr>
+        <w:rPr>
+          <w:sz w:val="24"/>
+        </w:rPr>
+      </w:pPr>
+      <w:r>
+        <w:rPr>
+          <w:sz w:val="24"/>
+        </w:rPr>
+        <w:t>RBAC:</w:t>
+      </w:r>
+    </w:p>
+    <w:p>
+      <w:pPr>
+        <w:rPr>
+          <w:sz w:val="24"/>
+        </w:rPr>
+      </w:pPr>
+      <w:r>
+        <w:rPr>
+          <w:sz w:val="24"/>
+        </w:rPr>
+        <w:t>Don’t give everyone admin access. Abstraction of access control.</w:t>
+      </w:r>
+      <w:r>
+        <w:rPr>
+          <w:sz w:val="24"/>
+        </w:rPr>
+        <w:t xml:space="preserve"> Owner, contributor, reader standard roles. Can have custom roles.</w:t>
+      </w:r>
+      <w:r>
+        <w:rPr>
+          <w:sz w:val="24"/>
+        </w:rPr>
+        <w:t xml:space="preserve"> Subscription can only belong to one AAD. Same for resource groups and resource’s belong to only one group.</w:t>
+      </w:r>
+      <w:r>
+        <w:rPr>
+          <w:sz w:val="24"/>
+        </w:rPr>
+        <w:t xml:space="preserve"> There are limits to at the resource level. </w:t>
+      </w:r>
+      <w:r>
+        <w:rPr>
+          <w:sz w:val="24"/>
+        </w:rPr>
+        <w:t xml:space="preserve">Contributor can’t change security but everything else. </w:t>
+      </w:r>
+      <w:r>
+        <w:rPr>
+          <w:sz w:val="24"/>
+        </w:rPr>
+        <w:t xml:space="preserve">Inheritance does exist. </w:t>
+      </w:r>
+      <w:r>
+        <w:rPr>
+          <w:sz w:val="24"/>
+        </w:rPr>
+        <w:t>Can’t give access to others.</w:t>
+      </w:r>
+    </w:p>
+    <w:p>
+      <w:pPr>
+        <w:rPr>
+          <w:sz w:val="24"/>
+        </w:rPr>
+      </w:pPr>
+    </w:p>
+    <w:p>
+      <w:pPr>
+        <w:rPr>
+          <w:sz w:val="24"/>
+        </w:rPr>
+      </w:pPr>
+      <w:r>
+        <w:rPr>
+          <w:sz w:val="24"/>
+        </w:rPr>
+        <w:t>Assignment #2 – Create a user, assign that user to a role, and grant that role access to a resource.</w:t>
+      </w:r>
+      <w:r>
+        <w:rPr>
+          <w:sz w:val="24"/>
+        </w:rPr>
+        <w:t xml:space="preserve"> Datacenters are no longer a requirement on the test.</w:t>
+      </w:r>
+    </w:p>
+    <w:p>
+      <w:pPr>
+        <w:rPr>
+          <w:sz w:val="24"/>
+        </w:rPr>
+      </w:pPr>
+    </w:p>
+    <w:p>
+      <w:pPr>
+        <w:rPr>
+          <w:b/>
+          <w:sz w:val="24"/>
+        </w:rPr>
+      </w:pPr>
+      <w:r>
+        <w:rPr>
+          <w:b/>
+          <w:sz w:val="24"/>
+        </w:rPr>
+        <w:t>Azure Data Storage</w:t>
+      </w:r>
+    </w:p>
+    <w:p>
+      <w:pPr>
+        <w:rPr>
+          <w:sz w:val="24"/>
+        </w:rPr>
+      </w:pPr>
+    </w:p>
+    <w:p>
+      <w:pPr>
+        <w:rPr>
+          <w:sz w:val="24"/>
+        </w:rPr>
+      </w:pPr>
+      <w:r>
+        <w:rPr>
+          <w:sz w:val="24"/>
+        </w:rPr>
+        <w:t>Table Storage:</w:t>
+      </w:r>
+    </w:p>
+    <w:p>
+      <w:pPr>
+        <w:rPr>
+          <w:sz w:val="24"/>
+        </w:rPr>
+      </w:pPr>
+      <w:r>
+        <w:rPr>
+          <w:sz w:val="24"/>
+        </w:rPr>
+        <w:t>NoSQL, no schema, structured, not RBDMS, name value pair metaphor. Rows are entities and can have up to 255 properties. Partition Key and RowKey are primary key. Row key is like an id key. Timestamp is mandatory. Paritiion key is like a table name. No indexes.</w:t>
+      </w:r>
+      <w:r>
+        <w:rPr>
+          <w:sz w:val="24"/>
+        </w:rPr>
+        <w:t xml:space="preserve"> Entities can have different numbers of properties. </w:t>
+      </w:r>
+      <w:r>
+        <w:rPr>
+          <w:sz w:val="24"/>
+        </w:rPr>
+        <w:t xml:space="preserve">Azure sorts the table and automatically moves partitions. </w:t>
+      </w:r>
+    </w:p>
+    <w:p>
+      <w:pPr>
+        <w:rPr>
+          <w:sz w:val="24"/>
+        </w:rPr>
+      </w:pPr>
+    </w:p>
+    <w:p>
+      <w:pPr>
+        <w:rPr>
+          <w:sz w:val="24"/>
+        </w:rPr>
+      </w:pPr>
+      <w:r>
+        <w:rPr>
+          <w:sz w:val="24"/>
+        </w:rPr>
+        <w:t>SQL Storage:</w:t>
+      </w:r>
+    </w:p>
+    <w:p>
+      <w:pPr>
+        <w:rPr>
+          <w:sz w:val="24"/>
+        </w:rPr>
+      </w:pPr>
+      <w:r>
+        <w:rPr>
+          <w:sz w:val="24"/>
+        </w:rPr>
+        <w:lastRenderedPageBreak/>
+        <w:t>Relational. Elastic database pools can allow you to provision tables as needed like autoscale. Hosted by Azure. Pay per use. Geo-replicated as an option. 99.99% SLA.</w:t>
+      </w:r>
+    </w:p>
+    <w:p>
+      <w:pPr>
+        <w:rPr>
+          <w:sz w:val="24"/>
+        </w:rPr>
+      </w:pPr>
+    </w:p>
+    <w:p>
+      <w:pPr>
+        <w:rPr>
+          <w:sz w:val="24"/>
+        </w:rPr>
+      </w:pPr>
+      <w:r>
+        <w:rPr>
+          <w:sz w:val="24"/>
+        </w:rPr>
+        <w:t>Document DB:</w:t>
+      </w:r>
+    </w:p>
+    <w:p>
+      <w:pPr>
+        <w:rPr>
+          <w:sz w:val="24"/>
+        </w:rPr>
+      </w:pPr>
+      <w:r>
+        <w:rPr>
+          <w:sz w:val="24"/>
+        </w:rPr>
+        <w:t>NoSQL model. JSON. Data is stored in text format.</w:t>
+      </w:r>
+      <w:r>
+        <w:rPr>
+          <w:sz w:val="24"/>
+        </w:rPr>
+        <w:t xml:space="preserve"> Performance tiers for pricing. $6 per month. 25-100 dollars per month.</w:t>
+      </w:r>
+    </w:p>
+    <w:p>
+      <w:pPr>
+        <w:rPr>
+          <w:sz w:val="24"/>
+        </w:rPr>
+      </w:pPr>
+    </w:p>
+    <w:p>
+      <w:pPr>
+        <w:rPr>
+          <w:sz w:val="24"/>
+        </w:rPr>
+      </w:pPr>
+      <w:r>
+        <w:rPr>
+          <w:sz w:val="24"/>
+        </w:rPr>
+        <w:t>Blob Storage:</w:t>
+      </w:r>
+    </w:p>
+    <w:p>
+      <w:pPr>
+        <w:rPr>
+          <w:sz w:val="24"/>
+        </w:rPr>
+      </w:pPr>
+      <w:r>
+        <w:rPr>
+          <w:sz w:val="24"/>
+        </w:rPr>
+        <w:t>Container model and have security. Binary large object. Files, videos, photos, backup images, etc. 500 TB of storage capacity.</w:t>
+      </w:r>
+    </w:p>
+    <w:p>
+      <w:pPr>
+        <w:rPr>
+          <w:sz w:val="24"/>
+        </w:rPr>
+      </w:pPr>
+      <w:r>
+        <w:rPr>
+          <w:sz w:val="24"/>
+        </w:rPr>
+        <w:t>Block – optimized for streaming and storing objects in the cloud. Images, videos, documents, etc.</w:t>
+      </w:r>
+    </w:p>
+    <w:p>
+      <w:pPr>
+        <w:rPr>
+          <w:sz w:val="24"/>
+        </w:rPr>
+      </w:pPr>
+      <w:r>
+        <w:rPr>
+          <w:sz w:val="24"/>
+        </w:rPr>
+        <w:t xml:space="preserve">Append blob – optimized for appending. Log files. </w:t>
+      </w:r>
+    </w:p>
+    <w:p>
+      <w:pPr>
+        <w:rPr>
+          <w:sz w:val="24"/>
+        </w:rPr>
+      </w:pPr>
+      <w:r>
+        <w:rPr>
+          <w:sz w:val="24"/>
+        </w:rPr>
+        <w:t xml:space="preserve">Page blob – random writes. Harddrive writes. VHD are stored as page blob. </w:t>
+      </w:r>
+    </w:p>
+    <w:p>
+      <w:pPr>
+        <w:rPr>
+          <w:sz w:val="24"/>
+        </w:rPr>
+      </w:pPr>
+    </w:p>
+    <w:p>
+      <w:pPr>
+        <w:rPr>
+          <w:sz w:val="24"/>
+        </w:rPr>
+      </w:pPr>
+      <w:r>
+        <w:rPr>
+          <w:sz w:val="24"/>
+        </w:rPr>
+        <w:t>Queue Storage:</w:t>
+      </w:r>
+    </w:p>
+    <w:p>
+      <w:pPr>
+        <w:rPr>
+          <w:sz w:val="24"/>
+        </w:rPr>
+      </w:pPr>
+      <w:r>
+        <w:rPr>
+          <w:sz w:val="24"/>
+        </w:rPr>
+        <w:t>Messaging between services that is persistent. Maximum 64KB in size. Read and delete. Temporary. Invisibility behavior. Once read becomes invisible for a short time. If not deleted, visible again.</w:t>
+      </w:r>
+    </w:p>
+    <w:p>
+      <w:pPr>
+        <w:rPr>
+          <w:sz w:val="24"/>
+        </w:rPr>
+      </w:pPr>
+    </w:p>
+    <w:p>
+      <w:pPr>
+        <w:rPr>
+          <w:sz w:val="24"/>
+        </w:rPr>
+      </w:pPr>
+      <w:r>
+        <w:rPr>
+          <w:sz w:val="24"/>
+        </w:rPr>
+        <w:t>File Storage:</w:t>
+      </w:r>
+    </w:p>
+    <w:p>
+      <w:pPr>
+        <w:rPr>
+          <w:sz w:val="24"/>
+        </w:rPr>
+      </w:pPr>
+      <w:r>
+        <w:rPr>
+          <w:sz w:val="24"/>
+        </w:rPr>
+        <w:t>Network shared with SMB 3.0. Rest API. Application like storing log or backup</w:t>
+      </w:r>
+      <w:r>
+        <w:rPr>
+          <w:sz w:val="24"/>
+        </w:rPr>
+        <w:t>s. Helps migrate legacy systems. All other storage types have the 500 TB limit. File share has 5 TB limit on it. Can create directories inside the share. Each file can be 1 TB.</w:t>
+      </w:r>
+    </w:p>
+    <w:p>
+      <w:pPr>
+        <w:rPr>
+          <w:sz w:val="24"/>
+        </w:rPr>
+      </w:pPr>
+    </w:p>
+    <w:p>
+      <w:pPr>
+        <w:rPr>
+          <w:sz w:val="24"/>
+        </w:rPr>
+      </w:pPr>
+      <w:r>
+        <w:rPr>
+          <w:sz w:val="24"/>
+        </w:rPr>
+        <w:t>SQL Server VM:</w:t>
+      </w:r>
+    </w:p>
+    <w:p>
+      <w:pPr>
+        <w:rPr>
+          <w:sz w:val="24"/>
+        </w:rPr>
+      </w:pPr>
+    </w:p>
+    <w:p>
+      <w:pPr>
+        <w:rPr>
+          <w:sz w:val="24"/>
+        </w:rPr>
+      </w:pPr>
+      <w:r>
+        <w:rPr>
+          <w:sz w:val="24"/>
+        </w:rPr>
+        <w:lastRenderedPageBreak/>
+        <w:t xml:space="preserve">PaaS or IaaS to be consumed. VM provisioned and install software. Need a license. Choose a template and edition. Possible data migration issues. </w:t>
+      </w:r>
+      <w:r>
+        <w:rPr>
+          <w:sz w:val="24"/>
+        </w:rPr>
+        <w:t>Disaster recovery issues – can backup to a blob in Azure.</w:t>
+      </w:r>
+    </w:p>
+    <w:p>
+      <w:pPr>
+        <w:rPr>
+          <w:sz w:val="24"/>
+        </w:rPr>
+      </w:pPr>
+    </w:p>
+    <w:p>
+      <w:pPr>
+        <w:rPr>
+          <w:sz w:val="24"/>
+        </w:rPr>
+      </w:pPr>
+      <w:r>
+        <w:rPr>
+          <w:sz w:val="24"/>
+        </w:rPr>
+        <w:t xml:space="preserve">Securing SQL Server: </w:t>
+      </w:r>
+    </w:p>
+    <w:p>
+      <w:pPr>
+        <w:rPr>
+          <w:sz w:val="24"/>
+        </w:rPr>
+      </w:pPr>
+      <w:r>
+        <w:rPr>
+          <w:sz w:val="24"/>
+        </w:rPr>
+        <w:t>Ensure the right people have access, etc.</w:t>
+      </w:r>
+      <w:r>
+        <w:rPr>
+          <w:sz w:val="24"/>
+        </w:rPr>
+        <w:t xml:space="preserve"> owner can have access at anytime. </w:t>
+      </w:r>
+      <w:r>
+        <w:rPr>
+          <w:sz w:val="24"/>
+        </w:rPr>
+        <w:t>Public access given to read the contents. Authorization can be done through ACL. White list and Encryption. Lock your database down.</w:t>
+      </w:r>
+      <w:r>
+        <w:rPr>
+          <w:sz w:val="24"/>
+        </w:rPr>
+        <w:t xml:space="preserve"> Data can be encrypted at rest SSE. </w:t>
+      </w:r>
+      <w:r>
+        <w:rPr>
+          <w:b/>
+          <w:sz w:val="24"/>
+        </w:rPr>
+        <w:t>Shared Access Signature (SAS)</w:t>
+      </w:r>
+      <w:r>
+        <w:rPr>
+          <w:sz w:val="24"/>
+        </w:rPr>
+        <w:t xml:space="preserve"> – give a temporary access to a storage asset that expires. </w:t>
+      </w:r>
+      <w:r>
+        <w:rPr>
+          <w:b/>
+          <w:sz w:val="24"/>
+        </w:rPr>
+        <w:t>Shared Access Policy (SAP)</w:t>
+      </w:r>
+      <w:r>
+        <w:rPr>
+          <w:sz w:val="24"/>
+        </w:rPr>
+        <w:t xml:space="preserve"> – can be given to users and revoke as needed.</w:t>
+      </w:r>
+    </w:p>
+    <w:p>
+      <w:pPr>
+        <w:rPr>
+          <w:sz w:val="24"/>
+        </w:rPr>
+      </w:pPr>
+    </w:p>
+    <w:p>
+      <w:pPr>
+        <w:rPr>
+          <w:b/>
+          <w:sz w:val="24"/>
+        </w:rPr>
+      </w:pPr>
+      <w:r>
+        <w:rPr>
+          <w:b/>
+          <w:sz w:val="24"/>
+        </w:rPr>
+        <w:t>Azure Mobile Apps</w:t>
+      </w:r>
+    </w:p>
+    <w:p>
+      <w:pPr>
+        <w:rPr>
+          <w:sz w:val="24"/>
+        </w:rPr>
+      </w:pPr>
+      <w:r>
+        <w:rPr>
+          <w:sz w:val="24"/>
+        </w:rPr>
+        <w:t xml:space="preserve">Azure App Service like fully managed PaaS. Supports data storing, authentication, push notifications, and offline sync. </w:t>
+      </w:r>
+      <w:r>
+        <w:rPr>
+          <w:sz w:val="24"/>
+        </w:rPr>
+        <w:t xml:space="preserve">Web, API, logic, mobile. Mobile Apps were called Mobile Services. It can autoscale, staging environments, continuous deployment. Virtual networking, isolated environments. </w:t>
+      </w:r>
+    </w:p>
+    <w:p>
+      <w:pPr>
+        <w:rPr>
+          <w:sz w:val="24"/>
+        </w:rPr>
+      </w:pPr>
+      <w:r>
+        <w:rPr>
+          <w:sz w:val="24"/>
+        </w:rPr>
+        <w:t>Cross Platforms:</w:t>
+      </w:r>
+    </w:p>
+    <w:p>
+      <w:pPr>
+        <w:rPr>
+          <w:sz w:val="24"/>
+        </w:rPr>
+      </w:pPr>
+      <w:r>
+        <w:rPr>
+          <w:sz w:val="24"/>
+        </w:rPr>
+        <w:t>Windows, IOS, Android, JavaScript, Apache Cordova, Xamarin using C#</w:t>
+      </w:r>
+      <w:r>
+        <w:rPr>
+          <w:sz w:val="24"/>
+        </w:rPr>
+        <w:t xml:space="preserve">. Microsoft does provide SDK’s for each platform. </w:t>
+      </w:r>
+      <w:r>
+        <w:rPr>
+          <w:sz w:val="24"/>
+        </w:rPr>
+        <w:t xml:space="preserve">You would need new Mobile app, new SQL database, server code, and quick start application. </w:t>
+      </w:r>
+    </w:p>
+    <w:p>
+      <w:pPr>
+        <w:rPr>
+          <w:sz w:val="24"/>
+        </w:rPr>
+      </w:pPr>
+      <w:r>
+        <w:rPr>
+          <w:sz w:val="24"/>
+        </w:rPr>
+        <w:t>Offline Sync:</w:t>
+      </w:r>
+    </w:p>
+    <w:p>
+      <w:pPr>
+        <w:rPr>
+          <w:sz w:val="24"/>
+        </w:rPr>
+      </w:pPr>
+      <w:r>
+        <w:rPr>
+          <w:sz w:val="24"/>
+        </w:rPr>
+        <w:t xml:space="preserve">Allows mobile clients to store and retrieve data locally until Internet is online. Improve responsiveness, operate Wi-Fi only devices without a SIM card. Sync data between multiple devices and handle conflicts. Limit network on metered connections. </w:t>
+      </w:r>
+      <w:r>
+        <w:rPr>
+          <w:sz w:val="24"/>
+        </w:rPr>
+        <w:t xml:space="preserve">Can use app while offline. </w:t>
+      </w:r>
+    </w:p>
+    <w:p>
+      <w:pPr>
+        <w:rPr>
+          <w:sz w:val="24"/>
+        </w:rPr>
+      </w:pPr>
+      <w:r>
+        <w:rPr>
+          <w:sz w:val="24"/>
+        </w:rPr>
+        <w:t xml:space="preserve">Done through a local store or storage location on your devices. Xamarin is SQLlite. </w:t>
+      </w:r>
+      <w:r>
+        <w:rPr>
+          <w:sz w:val="24"/>
+        </w:rPr>
+        <w:t>API’s can be used to sync table API’s. Application must push changes up to the network for all outstanding changes. Data is pulled from the network. Implicit push</w:t>
+      </w:r>
+      <w:r>
+        <w:rPr>
+          <w:sz w:val="24"/>
+        </w:rPr>
+        <w:t>(outstanding changes in the local store by changes)</w:t>
+      </w:r>
+      <w:r>
+        <w:rPr>
+          <w:sz w:val="24"/>
+        </w:rPr>
+        <w:t xml:space="preserve"> and incremental pull to retrieve new data like Github. </w:t>
+      </w:r>
+    </w:p>
+    <w:p>
+      <w:pPr>
+        <w:rPr>
+          <w:sz w:val="24"/>
+        </w:rPr>
+      </w:pPr>
+      <w:r>
+        <w:rPr>
+          <w:sz w:val="24"/>
+        </w:rPr>
+        <w:t>Extended Mobile Apps:</w:t>
+      </w:r>
+    </w:p>
+    <w:p>
+      <w:pPr>
+        <w:rPr>
+          <w:sz w:val="24"/>
+        </w:rPr>
+      </w:pPr>
+      <w:r>
+        <w:rPr>
+          <w:sz w:val="24"/>
+        </w:rPr>
+        <w:lastRenderedPageBreak/>
+        <w:t xml:space="preserve">SDK for .NET and Node.js and REST API for PHP, Java, Python. Exposes a new endpoint for your code that it can call. Example – custom authentication code, database sources, web services, use queues, and connecting to legacy systems. </w:t>
+      </w:r>
+    </w:p>
+    <w:p>
+      <w:pPr>
+        <w:rPr>
+          <w:sz w:val="24"/>
+        </w:rPr>
+      </w:pPr>
+      <w:r>
+        <w:rPr>
+          <w:sz w:val="24"/>
+        </w:rPr>
+        <w:t>Mobile Security:</w:t>
+      </w:r>
+    </w:p>
+    <w:p>
+      <w:pPr>
+        <w:rPr>
+          <w:sz w:val="24"/>
+        </w:rPr>
+      </w:pPr>
+      <w:r>
+        <w:rPr>
+          <w:sz w:val="24"/>
+        </w:rPr>
+        <w:t xml:space="preserve">Application security and infrastructure and platform security. </w:t>
+      </w:r>
+      <w:r>
+        <w:rPr>
+          <w:sz w:val="24"/>
+        </w:rPr>
+        <w:t xml:space="preserve">24 hour threat management, encryption using communicating over networks. App service apps are isolated from the internet. </w:t>
+      </w:r>
+      <w:r>
+        <w:rPr>
+          <w:sz w:val="24"/>
+        </w:rPr>
+        <w:t xml:space="preserve">Application security – developer must ensure operates security. Inputs are sanitized, don’t trust requests, check safeguards, and session hijacking. </w:t>
+      </w:r>
+    </w:p>
+    <w:p>
+      <w:pPr>
+        <w:rPr>
+          <w:sz w:val="24"/>
+        </w:rPr>
+      </w:pPr>
+      <w:r>
+        <w:rPr>
+          <w:sz w:val="24"/>
+        </w:rPr>
+        <w:t xml:space="preserve">Penetration testing must be done when public facing components are added to their networks. Software available. </w:t>
       </w:r>
       <w:bookmarkStart w:id="0" w:name="_GoBack"/>
       <w:bookmarkEnd w:id="0"/>
-    </w:p>
-    <w:p>
-      <w:pPr>
-        <w:rPr>
-          <w:sz w:val="24"/>
-        </w:rPr>
-      </w:pPr>
     </w:p>
     <w:sectPr>
       <w:pgSz w:w="12240" w:h="15840"/>
@@ -3743,4 +4290,16 @@
   <a:objectDefaults/>
   <a:extraClrSchemeLst/>
 </a:theme>
+</file>
+
+<file path=customXml/item1.xml><?xml version="1.0" encoding="utf-8"?>
+<b:Sources xmlns:b="http://schemas.openxmlformats.org/officeDocument/2006/bibliography" xmlns="http://schemas.openxmlformats.org/officeDocument/2006/bibliography" SelectedStyle="/APASixthEditionOfficeOnline.xsl" StyleName="APA"/>
+</file>
+
+<file path=customXml/itemProps1.xml><?xml version="1.0" encoding="utf-8"?>
+<ds:datastoreItem xmlns:ds="http://schemas.openxmlformats.org/officeDocument/2006/customXml" ds:itemID="{2F07FB79-B612-5A4B-A29F-61F0FABE922F}">
+  <ds:schemaRefs>
+    <ds:schemaRef ds:uri="http://schemas.openxmlformats.org/officeDocument/2006/bibliography"/>
+  </ds:schemaRefs>
+</ds:datastoreItem>
 </file>
</xml_diff>

<commit_message>
Started Azure Deep Dive on IIS
</commit_message>
<xml_diff>
--- a/70-534.docx
+++ b/70-534.docx
@@ -6247,23 +6247,23 @@
       <w:pPr>
         <w:rPr>
           <w:b/>
-          <w:sz w:val="28"/>
-          <w:szCs w:val="28"/>
-        </w:rPr>
-      </w:pPr>
-      <w:r>
-        <w:rPr>
-          <w:b/>
-          <w:sz w:val="28"/>
-          <w:szCs w:val="28"/>
+          <w:sz w:val="24"/>
+          <w:szCs w:val="24"/>
+        </w:rPr>
+      </w:pPr>
+      <w:r>
+        <w:rPr>
+          <w:b/>
+          <w:sz w:val="24"/>
+          <w:szCs w:val="24"/>
         </w:rPr>
         <w:t>SQL Database</w:t>
       </w:r>
       <w:r>
         <w:rPr>
           <w:b/>
-          <w:sz w:val="28"/>
-          <w:szCs w:val="28"/>
+          <w:sz w:val="24"/>
+          <w:szCs w:val="24"/>
         </w:rPr>
         <w:t>:</w:t>
       </w:r>
@@ -6271,49 +6271,49 @@
     <w:p>
       <w:pPr>
         <w:rPr>
-          <w:sz w:val="28"/>
-          <w:szCs w:val="28"/>
-        </w:rPr>
-      </w:pPr>
-      <w:r>
-        <w:rPr>
-          <w:sz w:val="28"/>
-          <w:szCs w:val="28"/>
+          <w:sz w:val="24"/>
+          <w:szCs w:val="24"/>
+        </w:rPr>
+      </w:pPr>
+      <w:r>
+        <w:rPr>
+          <w:sz w:val="24"/>
+          <w:szCs w:val="24"/>
         </w:rPr>
         <w:t xml:space="preserve">RBaaS. Built ontop of a SQL service. Managed by Microsoft. Database is purchased. SQL is a container. </w:t>
       </w:r>
       <w:r>
         <w:rPr>
-          <w:sz w:val="28"/>
-          <w:szCs w:val="28"/>
+          <w:sz w:val="24"/>
+          <w:szCs w:val="24"/>
         </w:rPr>
         <w:t xml:space="preserve">Basic options/standard/premium. </w:t>
       </w:r>
       <w:r>
         <w:rPr>
-          <w:sz w:val="28"/>
-          <w:szCs w:val="28"/>
+          <w:sz w:val="24"/>
+          <w:szCs w:val="24"/>
         </w:rPr>
         <w:t>DTU (Database Throughput Unit) by performance. PIT recovery. Stores copy in another region and geo-replicated. Active Geo-replications.</w:t>
       </w:r>
       <w:r>
         <w:rPr>
-          <w:sz w:val="28"/>
-          <w:szCs w:val="28"/>
+          <w:sz w:val="24"/>
+          <w:szCs w:val="24"/>
         </w:rPr>
         <w:t xml:space="preserve"> Elasticpools are a way to share multiple databases across multiple individual databases under one price.</w:t>
       </w:r>
       <w:r>
         <w:rPr>
-          <w:sz w:val="28"/>
-          <w:szCs w:val="28"/>
+          <w:sz w:val="24"/>
+          <w:szCs w:val="24"/>
         </w:rPr>
         <w:t xml:space="preserve"> You can choose whole limits per the whole pool.</w:t>
       </w:r>
       <w:r>
         <w:rPr>
-          <w:sz w:val="28"/>
-          <w:szCs w:val="28"/>
+          <w:sz w:val="24"/>
+          <w:szCs w:val="24"/>
         </w:rPr>
         <w:t xml:space="preserve"> Database auditing is still available.</w:t>
       </w:r>
@@ -6322,23 +6322,23 @@
       <w:pPr>
         <w:rPr>
           <w:b/>
-          <w:sz w:val="28"/>
-          <w:szCs w:val="28"/>
-        </w:rPr>
-      </w:pPr>
-      <w:r>
-        <w:rPr>
-          <w:b/>
-          <w:sz w:val="28"/>
-          <w:szCs w:val="28"/>
+          <w:sz w:val="24"/>
+          <w:szCs w:val="24"/>
+        </w:rPr>
+      </w:pPr>
+      <w:r>
+        <w:rPr>
+          <w:b/>
+          <w:sz w:val="24"/>
+          <w:szCs w:val="24"/>
         </w:rPr>
         <w:t>DocumentDB</w:t>
       </w:r>
       <w:r>
         <w:rPr>
           <w:b/>
-          <w:sz w:val="28"/>
-          <w:szCs w:val="28"/>
+          <w:sz w:val="24"/>
+          <w:szCs w:val="24"/>
         </w:rPr>
         <w:t>:</w:t>
       </w:r>
@@ -6346,49 +6346,49 @@
     <w:p>
       <w:pPr>
         <w:rPr>
-          <w:sz w:val="28"/>
-          <w:szCs w:val="28"/>
-        </w:rPr>
-      </w:pPr>
-      <w:r>
-        <w:rPr>
-          <w:sz w:val="28"/>
-          <w:szCs w:val="28"/>
+          <w:sz w:val="24"/>
+          <w:szCs w:val="24"/>
+        </w:rPr>
+      </w:pPr>
+      <w:r>
+        <w:rPr>
+          <w:sz w:val="24"/>
+          <w:szCs w:val="24"/>
         </w:rPr>
         <w:t xml:space="preserve">NoSQL DBaaS. High Performance with SSD. </w:t>
       </w:r>
       <w:r>
         <w:rPr>
-          <w:sz w:val="28"/>
-          <w:szCs w:val="28"/>
+          <w:sz w:val="24"/>
+          <w:szCs w:val="24"/>
         </w:rPr>
         <w:t>Shredded</w:t>
       </w:r>
       <w:r>
         <w:rPr>
-          <w:sz w:val="28"/>
-          <w:szCs w:val="28"/>
+          <w:sz w:val="24"/>
+          <w:szCs w:val="24"/>
         </w:rPr>
         <w:t xml:space="preserve"> and partitioned.</w:t>
       </w:r>
       <w:r>
         <w:rPr>
-          <w:sz w:val="28"/>
-          <w:szCs w:val="28"/>
+          <w:sz w:val="24"/>
+          <w:szCs w:val="24"/>
         </w:rPr>
         <w:t xml:space="preserve"> Structured to the JSON objects but no schema.</w:t>
       </w:r>
       <w:r>
         <w:rPr>
-          <w:sz w:val="28"/>
-          <w:szCs w:val="28"/>
+          <w:sz w:val="24"/>
+          <w:szCs w:val="24"/>
         </w:rPr>
         <w:t xml:space="preserve"> Queries can be done only one at a time. Indexes everything but tuning. Node.js engine.</w:t>
       </w:r>
       <w:r>
         <w:rPr>
-          <w:sz w:val="28"/>
-          <w:szCs w:val="28"/>
+          <w:sz w:val="24"/>
+          <w:szCs w:val="24"/>
         </w:rPr>
         <w:t xml:space="preserve"> Demo of the system. Armviz.io and shows arm templates in there.</w:t>
       </w:r>
@@ -6396,24 +6396,24 @@
     <w:p>
       <w:pPr>
         <w:rPr>
-          <w:sz w:val="28"/>
-          <w:szCs w:val="28"/>
-        </w:rPr>
-      </w:pPr>
-    </w:p>
-    <w:p>
-      <w:pPr>
-        <w:rPr>
-          <w:b/>
-          <w:sz w:val="28"/>
-          <w:szCs w:val="28"/>
-        </w:rPr>
-      </w:pPr>
-      <w:r>
-        <w:rPr>
-          <w:b/>
-          <w:sz w:val="28"/>
-          <w:szCs w:val="28"/>
+          <w:sz w:val="24"/>
+          <w:szCs w:val="24"/>
+        </w:rPr>
+      </w:pPr>
+    </w:p>
+    <w:p>
+      <w:pPr>
+        <w:rPr>
+          <w:b/>
+          <w:sz w:val="24"/>
+          <w:szCs w:val="24"/>
+        </w:rPr>
+      </w:pPr>
+      <w:r>
+        <w:rPr>
+          <w:b/>
+          <w:sz w:val="24"/>
+          <w:szCs w:val="24"/>
         </w:rPr>
         <w:t>Other Storage Options:</w:t>
       </w:r>
@@ -6421,14 +6421,14 @@
     <w:p>
       <w:pPr>
         <w:rPr>
-          <w:sz w:val="28"/>
-          <w:szCs w:val="28"/>
-        </w:rPr>
-      </w:pPr>
-      <w:r>
-        <w:rPr>
-          <w:sz w:val="28"/>
-          <w:szCs w:val="28"/>
+          <w:sz w:val="24"/>
+          <w:szCs w:val="24"/>
+        </w:rPr>
+      </w:pPr>
+      <w:r>
+        <w:rPr>
+          <w:sz w:val="24"/>
+          <w:szCs w:val="24"/>
         </w:rPr>
         <w:t>Clear DB does a MogoLab. Done through mlab.com.</w:t>
       </w:r>
@@ -6436,24 +6436,24 @@
     <w:p>
       <w:pPr>
         <w:rPr>
-          <w:sz w:val="28"/>
-          <w:szCs w:val="28"/>
-        </w:rPr>
-      </w:pPr>
-    </w:p>
-    <w:p>
-      <w:pPr>
-        <w:rPr>
-          <w:b/>
-          <w:sz w:val="32"/>
-          <w:szCs w:val="32"/>
-        </w:rPr>
-      </w:pPr>
-      <w:r>
-        <w:rPr>
-          <w:b/>
-          <w:sz w:val="32"/>
-          <w:szCs w:val="32"/>
+          <w:sz w:val="24"/>
+          <w:szCs w:val="24"/>
+        </w:rPr>
+      </w:pPr>
+    </w:p>
+    <w:p>
+      <w:pPr>
+        <w:rPr>
+          <w:b/>
+          <w:sz w:val="24"/>
+          <w:szCs w:val="24"/>
+        </w:rPr>
+      </w:pPr>
+      <w:r>
+        <w:rPr>
+          <w:b/>
+          <w:sz w:val="24"/>
+          <w:szCs w:val="24"/>
         </w:rPr>
         <w:t>Architecting Global Solutions:</w:t>
       </w:r>
@@ -6461,21 +6461,21 @@
     <w:p>
       <w:pPr>
         <w:rPr>
-          <w:sz w:val="32"/>
-          <w:szCs w:val="32"/>
-        </w:rPr>
-      </w:pPr>
-      <w:r>
-        <w:rPr>
-          <w:sz w:val="32"/>
-          <w:szCs w:val="32"/>
+          <w:sz w:val="24"/>
+          <w:szCs w:val="24"/>
+        </w:rPr>
+      </w:pPr>
+      <w:r>
+        <w:rPr>
+          <w:sz w:val="24"/>
+          <w:szCs w:val="24"/>
         </w:rPr>
         <w:t xml:space="preserve">You can get throttled if you get close to the max. You can cache databases if you get to a to a bandwidth limit. Affinity cookies can be done through. </w:t>
       </w:r>
       <w:r>
         <w:rPr>
-          <w:sz w:val="32"/>
-          <w:szCs w:val="32"/>
+          <w:sz w:val="24"/>
+          <w:szCs w:val="24"/>
         </w:rPr>
         <w:t>Traffic Manager. Caching.</w:t>
       </w:r>
@@ -6483,32 +6483,32 @@
     <w:p>
       <w:pPr>
         <w:rPr>
-          <w:sz w:val="32"/>
-          <w:szCs w:val="32"/>
-        </w:rPr>
-      </w:pPr>
-    </w:p>
-    <w:p>
-      <w:pPr>
-        <w:rPr>
-          <w:sz w:val="32"/>
-          <w:szCs w:val="32"/>
-        </w:rPr>
-      </w:pPr>
-    </w:p>
-    <w:p>
-      <w:pPr>
-        <w:rPr>
-          <w:b/>
-          <w:sz w:val="36"/>
-          <w:szCs w:val="36"/>
-        </w:rPr>
-      </w:pPr>
-      <w:r>
-        <w:rPr>
-          <w:b/>
-          <w:sz w:val="36"/>
-          <w:szCs w:val="36"/>
+          <w:sz w:val="24"/>
+          <w:szCs w:val="24"/>
+        </w:rPr>
+      </w:pPr>
+    </w:p>
+    <w:p>
+      <w:pPr>
+        <w:rPr>
+          <w:sz w:val="24"/>
+          <w:szCs w:val="24"/>
+        </w:rPr>
+      </w:pPr>
+    </w:p>
+    <w:p>
+      <w:pPr>
+        <w:rPr>
+          <w:b/>
+          <w:sz w:val="24"/>
+          <w:szCs w:val="24"/>
+        </w:rPr>
+      </w:pPr>
+      <w:r>
+        <w:rPr>
+          <w:b/>
+          <w:sz w:val="24"/>
+          <w:szCs w:val="24"/>
         </w:rPr>
         <w:t>Azure Architecting Solutions – Day 5:</w:t>
       </w:r>
@@ -6516,30 +6516,29 @@
     <w:p>
       <w:pPr>
         <w:rPr>
-          <w:b/>
-          <w:sz w:val="36"/>
-          <w:szCs w:val="36"/>
-        </w:rPr>
-      </w:pPr>
-    </w:p>
-    <w:p>
-      <w:pPr>
-        <w:rPr>
-          <w:sz w:val="36"/>
-          <w:szCs w:val="36"/>
-        </w:rPr>
-      </w:pPr>
-      <w:r>
-        <w:rPr>
-          <w:sz w:val="36"/>
-          <w:szCs w:val="36"/>
+          <w:sz w:val="24"/>
+          <w:szCs w:val="24"/>
+        </w:rPr>
+      </w:pPr>
+    </w:p>
+    <w:p>
+      <w:pPr>
+        <w:rPr>
+          <w:sz w:val="24"/>
+          <w:szCs w:val="24"/>
+        </w:rPr>
+      </w:pPr>
+      <w:r>
+        <w:rPr>
+          <w:sz w:val="24"/>
+          <w:szCs w:val="24"/>
         </w:rPr>
         <w:t xml:space="preserve">Case Study. Potential Solution – 3 different regions with web apps. CDN on each storage account. Our team presented. </w:t>
       </w:r>
       <w:r>
         <w:rPr>
-          <w:sz w:val="36"/>
-          <w:szCs w:val="36"/>
+          <w:sz w:val="24"/>
+          <w:szCs w:val="24"/>
         </w:rPr>
         <w:t>I drafted the visio together.</w:t>
       </w:r>
@@ -6547,24 +6546,24 @@
     <w:p>
       <w:pPr>
         <w:rPr>
-          <w:sz w:val="36"/>
-          <w:szCs w:val="36"/>
-        </w:rPr>
-      </w:pPr>
-    </w:p>
-    <w:p>
-      <w:pPr>
-        <w:rPr>
-          <w:b/>
-          <w:sz w:val="36"/>
-          <w:szCs w:val="36"/>
-        </w:rPr>
-      </w:pPr>
-      <w:r>
-        <w:rPr>
-          <w:b/>
-          <w:sz w:val="36"/>
-          <w:szCs w:val="36"/>
+          <w:sz w:val="24"/>
+          <w:szCs w:val="24"/>
+        </w:rPr>
+      </w:pPr>
+    </w:p>
+    <w:p>
+      <w:pPr>
+        <w:rPr>
+          <w:b/>
+          <w:sz w:val="24"/>
+          <w:szCs w:val="24"/>
+        </w:rPr>
+      </w:pPr>
+      <w:r>
+        <w:rPr>
+          <w:b/>
+          <w:sz w:val="24"/>
+          <w:szCs w:val="24"/>
         </w:rPr>
         <w:t>Big Data and Analytics:</w:t>
       </w:r>
@@ -6572,14 +6571,14 @@
     <w:p>
       <w:pPr>
         <w:rPr>
-          <w:sz w:val="36"/>
-          <w:szCs w:val="36"/>
-        </w:rPr>
-      </w:pPr>
-      <w:r>
-        <w:rPr>
-          <w:sz w:val="36"/>
-          <w:szCs w:val="36"/>
+          <w:sz w:val="24"/>
+          <w:szCs w:val="24"/>
+        </w:rPr>
+      </w:pPr>
+      <w:r>
+        <w:rPr>
+          <w:sz w:val="24"/>
+          <w:szCs w:val="24"/>
         </w:rPr>
         <w:t>New data sources, real-time requirements, and data increase. Volume. Velocity, variety. Lambda architecture has a speed(hot path) , batch (Cold path), and serving layer. Big Data tools don’t give much unless you build aspects to it that provide insight. Speed Event Hubs or IoT Hubs. Lots of services.</w:t>
       </w:r>
@@ -6587,133 +6586,117 @@
     <w:p>
       <w:pPr>
         <w:rPr>
-          <w:sz w:val="36"/>
-          <w:szCs w:val="36"/>
-        </w:rPr>
-      </w:pPr>
-      <w:r>
-        <w:rPr>
-          <w:sz w:val="36"/>
-          <w:szCs w:val="36"/>
+          <w:sz w:val="24"/>
+          <w:szCs w:val="24"/>
+        </w:rPr>
+      </w:pPr>
+      <w:r>
+        <w:rPr>
+          <w:sz w:val="24"/>
+          <w:szCs w:val="24"/>
+        </w:rPr>
+        <w:t>Azure Data Lake Store – hyperscale repository PaaS</w:t>
+      </w:r>
+      <w:r>
+        <w:rPr>
+          <w:sz w:val="24"/>
+          <w:szCs w:val="24"/>
+        </w:rPr>
+        <w:t>. HDFS (Hadoop File System). U-SQL (C# and SQL). Built on yarn.</w:t>
+      </w:r>
+    </w:p>
+    <w:p>
+      <w:pPr>
+        <w:rPr>
+          <w:sz w:val="24"/>
+          <w:szCs w:val="24"/>
+        </w:rPr>
+      </w:pPr>
+      <w:r>
+        <w:rPr>
+          <w:sz w:val="24"/>
+          <w:szCs w:val="24"/>
+        </w:rPr>
+        <w:t>Azure HDInsight – Hadoop as a Service. Managed by Microsoft. Horton Works. Uses different permissions than the standard set.</w:t>
+      </w:r>
+    </w:p>
+    <w:p>
+      <w:pPr>
+        <w:rPr>
+          <w:sz w:val="24"/>
+          <w:szCs w:val="24"/>
+        </w:rPr>
+      </w:pPr>
+      <w:r>
+        <w:rPr>
+          <w:sz w:val="24"/>
+          <w:szCs w:val="24"/>
+        </w:rPr>
+        <w:t>Demo of Azure Data Lake Store. T-SQL HDInsight can also connect to a Data Lake Store.</w:t>
+      </w:r>
+      <w:r>
+        <w:rPr>
+          <w:sz w:val="24"/>
+          <w:szCs w:val="24"/>
+        </w:rPr>
+        <w:t xml:space="preserve"> Features are removed and added when the storage type is chosen.</w:t>
+      </w:r>
+      <w:r>
+        <w:rPr>
+          <w:sz w:val="24"/>
+          <w:szCs w:val="24"/>
+        </w:rPr>
+        <w:t xml:space="preserve"> Will need to create an AD identity if using it. Don’t give access to the entire data store.</w:t>
+      </w:r>
+      <w:r>
+        <w:rPr>
+          <w:sz w:val="24"/>
+          <w:szCs w:val="24"/>
+        </w:rPr>
+        <w:t xml:space="preserve"> 32 workers require worker nodes. </w:t>
+      </w:r>
+      <w:r>
+        <w:rPr>
+          <w:sz w:val="24"/>
+          <w:szCs w:val="24"/>
+        </w:rPr>
+        <w:t>Scaling can cause restarts if needed.</w:t>
+      </w:r>
+    </w:p>
+    <w:p>
+      <w:pPr>
+        <w:rPr>
+          <w:sz w:val="24"/>
+          <w:szCs w:val="24"/>
+        </w:rPr>
+      </w:pPr>
+      <w:r>
+        <w:rPr>
+          <w:sz w:val="24"/>
+          <w:szCs w:val="24"/>
+        </w:rPr>
+        <w:t>Ambani views are ways to manage a Hadoop cluster. Event hubs is a way to consume data. IoT hub gathers data events from specific devices. Stream analytics provides multiple streams per minute and can consume data from different locations. SQL used.</w:t>
+      </w:r>
+    </w:p>
+    <w:p>
+      <w:pPr>
+        <w:rPr>
+          <w:sz w:val="24"/>
+          <w:szCs w:val="24"/>
+        </w:rPr>
+      </w:pPr>
+      <w:r>
+        <w:rPr>
+          <w:sz w:val="24"/>
+          <w:szCs w:val="24"/>
         </w:rPr>
         <w:lastRenderedPageBreak/>
-        <w:t>Azure Data Lake Store – hyperscale repository PaaS</w:t>
-      </w:r>
-      <w:r>
-        <w:rPr>
-          <w:sz w:val="36"/>
-          <w:szCs w:val="36"/>
-        </w:rPr>
-        <w:t>. HDFS (Hadoop File System). U-SQL (C# and SQL). Built on yarn.</w:t>
-      </w:r>
-    </w:p>
-    <w:p>
-      <w:pPr>
-        <w:rPr>
-          <w:sz w:val="36"/>
-          <w:szCs w:val="36"/>
-        </w:rPr>
-      </w:pPr>
-    </w:p>
-    <w:p>
-      <w:pPr>
-        <w:rPr>
-          <w:sz w:val="36"/>
-          <w:szCs w:val="36"/>
-        </w:rPr>
-      </w:pPr>
-      <w:r>
-        <w:rPr>
-          <w:sz w:val="36"/>
-          <w:szCs w:val="36"/>
-        </w:rPr>
-        <w:t>Azure HDInsight – Hadoop as a Service. Managed by Microsoft. Horton Works. Uses different permissions than the standard set.</w:t>
-      </w:r>
-    </w:p>
-    <w:p>
-      <w:pPr>
-        <w:rPr>
-          <w:sz w:val="36"/>
-          <w:szCs w:val="36"/>
-        </w:rPr>
-      </w:pPr>
-      <w:r>
-        <w:rPr>
-          <w:sz w:val="36"/>
-          <w:szCs w:val="36"/>
-        </w:rPr>
-        <w:t>Demo of Azure Data Lake Store. T-SQL HDInsight can also connect to a Data Lake Store.</w:t>
-      </w:r>
-      <w:r>
-        <w:rPr>
-          <w:sz w:val="36"/>
-          <w:szCs w:val="36"/>
-        </w:rPr>
-        <w:t xml:space="preserve"> Features are removed and added when the storage type is chosen.</w:t>
-      </w:r>
-      <w:r>
-        <w:rPr>
-          <w:sz w:val="36"/>
-          <w:szCs w:val="36"/>
-        </w:rPr>
-        <w:t xml:space="preserve"> Will need to create an AD identity if using it. Don’t give access to the entire data store.</w:t>
-      </w:r>
-      <w:r>
-        <w:rPr>
-          <w:sz w:val="36"/>
-          <w:szCs w:val="36"/>
-        </w:rPr>
-        <w:t xml:space="preserve"> 32 workers require worker nodes. </w:t>
-      </w:r>
-      <w:r>
-        <w:rPr>
-          <w:sz w:val="36"/>
-          <w:szCs w:val="36"/>
-        </w:rPr>
-        <w:t>Scaling can cause restarts if needed.</w:t>
-      </w:r>
-    </w:p>
-    <w:p>
-      <w:pPr>
-        <w:rPr>
-          <w:sz w:val="36"/>
-          <w:szCs w:val="36"/>
-        </w:rPr>
-      </w:pPr>
-    </w:p>
-    <w:p>
-      <w:pPr>
-        <w:rPr>
-          <w:sz w:val="36"/>
-          <w:szCs w:val="36"/>
-        </w:rPr>
-      </w:pPr>
-      <w:r>
-        <w:rPr>
-          <w:sz w:val="36"/>
-          <w:szCs w:val="36"/>
-        </w:rPr>
-        <w:t>Ambani views are ways to manage a Hadoop cluster. Event hubs is a way to consume data. IoT hub gathers data events from specific devices. Stream analytics provides multiple streams per minute and can consume data from different locations. SQL used.</w:t>
-      </w:r>
-    </w:p>
-    <w:p>
-      <w:pPr>
-        <w:rPr>
-          <w:sz w:val="36"/>
-          <w:szCs w:val="36"/>
-        </w:rPr>
-      </w:pPr>
-      <w:r>
-        <w:rPr>
-          <w:sz w:val="36"/>
-          <w:szCs w:val="36"/>
-        </w:rPr>
         <w:t>Azure Machine Learning – Predictive analytics. You’ll need experiment data and you’ll need to clean it up. Some names may be unique on the internet. Allowed two tester per account.</w:t>
       </w:r>
       <w:r>
         <w:rPr>
-          <w:sz w:val="36"/>
-          <w:szCs w:val="36"/>
+          <w:sz w:val="24"/>
+          <w:szCs w:val="24"/>
         </w:rPr>
         <w:t xml:space="preserve"> Demo of Machine Learning</w:t>
       </w:r>
@@ -6721,234 +6704,724 @@
     <w:p>
       <w:pPr>
         <w:rPr>
-          <w:sz w:val="36"/>
-          <w:szCs w:val="36"/>
-        </w:rPr>
-      </w:pPr>
-    </w:p>
-    <w:p>
-      <w:pPr>
-        <w:rPr>
-          <w:b/>
-          <w:sz w:val="36"/>
-          <w:szCs w:val="36"/>
-        </w:rPr>
-      </w:pPr>
-      <w:r>
-        <w:rPr>
-          <w:sz w:val="36"/>
-          <w:szCs w:val="36"/>
+          <w:sz w:val="24"/>
+          <w:szCs w:val="24"/>
+        </w:rPr>
+      </w:pPr>
+      <w:r>
+        <w:rPr>
+          <w:sz w:val="24"/>
+          <w:szCs w:val="24"/>
+        </w:rPr>
+        <w:t xml:space="preserve">Cortana Intelligence Suite – Alacart flexibility. Some questions on machine learning and a scenario of which features would be leverage. </w:t>
+      </w:r>
+      <w:r>
+        <w:rPr>
+          <w:sz w:val="24"/>
+          <w:szCs w:val="24"/>
+        </w:rPr>
+        <w:t>Big data – what are ways to implement or azure jobs/batch.</w:t>
+      </w:r>
+    </w:p>
+    <w:p>
+      <w:pPr>
+        <w:rPr>
+          <w:b/>
+          <w:sz w:val="24"/>
+          <w:szCs w:val="24"/>
+        </w:rPr>
+      </w:pPr>
+      <w:r>
+        <w:rPr>
+          <w:b/>
+          <w:sz w:val="24"/>
+          <w:szCs w:val="24"/>
+        </w:rPr>
+        <w:t>Architecting Scalable Services:</w:t>
+      </w:r>
+    </w:p>
+    <w:p>
+      <w:pPr>
+        <w:rPr>
+          <w:b/>
+          <w:sz w:val="24"/>
+          <w:szCs w:val="24"/>
+        </w:rPr>
+      </w:pPr>
+      <w:r>
+        <w:rPr>
+          <w:b/>
+          <w:sz w:val="24"/>
+          <w:szCs w:val="24"/>
+        </w:rPr>
+        <w:t>Microservices:</w:t>
+      </w:r>
+    </w:p>
+    <w:p>
+      <w:pPr>
+        <w:rPr>
+          <w:sz w:val="24"/>
+          <w:szCs w:val="24"/>
+        </w:rPr>
+      </w:pPr>
+      <w:r>
+        <w:rPr>
+          <w:sz w:val="24"/>
+          <w:szCs w:val="24"/>
+        </w:rPr>
+        <w:t>Break a system into smaller programs. Can run without any other system and can be isolated. Microservices are independent programs that are used across hardware evenly versus servers have applications running on each piece of hardware.</w:t>
+      </w:r>
+    </w:p>
+    <w:p>
+      <w:pPr>
+        <w:rPr>
+          <w:b/>
+          <w:sz w:val="24"/>
+          <w:szCs w:val="24"/>
+        </w:rPr>
+      </w:pPr>
+      <w:r>
+        <w:rPr>
+          <w:b/>
+          <w:sz w:val="24"/>
+          <w:szCs w:val="24"/>
+        </w:rPr>
+        <w:t>Service Fabric clusters:</w:t>
+      </w:r>
+    </w:p>
+    <w:p>
+      <w:pPr>
+        <w:rPr>
+          <w:sz w:val="24"/>
+          <w:szCs w:val="24"/>
+        </w:rPr>
+      </w:pPr>
+      <w:r>
+        <w:rPr>
+          <w:sz w:val="24"/>
+          <w:szCs w:val="24"/>
+        </w:rPr>
+        <w:t>Service Fabrice is made up of microservices. Cluster manager dashboard shows all the different microservices. Service Fabric is polynimbus and can be used in different clouds. Cross Platform.</w:t>
+      </w:r>
+    </w:p>
+    <w:p>
+      <w:pPr>
+        <w:rPr>
+          <w:sz w:val="24"/>
+          <w:szCs w:val="24"/>
+        </w:rPr>
+      </w:pPr>
+      <w:r>
+        <w:rPr>
+          <w:sz w:val="24"/>
+          <w:szCs w:val="24"/>
+        </w:rPr>
+        <w:t>Can have different type of nodes.</w:t>
+      </w:r>
+      <w:r>
+        <w:rPr>
+          <w:sz w:val="24"/>
+          <w:szCs w:val="24"/>
+        </w:rPr>
+        <w:t xml:space="preserve"> Microservices can have multiple hosts and won’t consume a lot of resources.</w:t>
+      </w:r>
+      <w:r>
+        <w:rPr>
+          <w:sz w:val="24"/>
+          <w:szCs w:val="24"/>
+        </w:rPr>
+        <w:t xml:space="preserve"> Used in scale sets with a 99.95%. scale sets can go up to 100 VM’s. 3-5 fault domains and 5-20 update domains.</w:t>
+      </w:r>
+    </w:p>
+    <w:p>
+      <w:pPr>
+        <w:rPr>
+          <w:sz w:val="24"/>
+          <w:szCs w:val="24"/>
+        </w:rPr>
+      </w:pPr>
+      <w:r>
+        <w:rPr>
+          <w:sz w:val="24"/>
+          <w:szCs w:val="24"/>
+        </w:rPr>
+        <w:t>Different Durability Tier’s (Gold, Silver, Bronze)</w:t>
+      </w:r>
+      <w:r>
+        <w:rPr>
+          <w:sz w:val="24"/>
+          <w:szCs w:val="24"/>
+        </w:rPr>
+        <w:t>. Reliability tiers with different replica capabilities (Platinium, Gold, Silver, Bronze)</w:t>
+      </w:r>
+      <w:r>
+        <w:rPr>
+          <w:sz w:val="24"/>
+          <w:szCs w:val="24"/>
+        </w:rPr>
+        <w:t>. 3 fault domains or up to five in an availability set. Primary or secondary replica’s and self healing. There are rolling upgrades as well. Upgrades one at a time.</w:t>
+      </w:r>
+    </w:p>
+    <w:p>
+      <w:pPr>
+        <w:rPr>
+          <w:sz w:val="24"/>
+          <w:szCs w:val="24"/>
+        </w:rPr>
+      </w:pPr>
+      <w:r>
+        <w:rPr>
+          <w:sz w:val="24"/>
+          <w:szCs w:val="24"/>
+        </w:rPr>
+        <w:t>Cluster security can use security key vaults. Even with AD. Security can’t be changed later.</w:t>
+      </w:r>
+      <w:r>
+        <w:rPr>
+          <w:sz w:val="24"/>
+          <w:szCs w:val="24"/>
+        </w:rPr>
+        <w:t xml:space="preserve"> Actors can parallelize work across most of them.</w:t>
+      </w:r>
+    </w:p>
+    <w:p>
+      <w:pPr>
+        <w:rPr>
+          <w:sz w:val="24"/>
+          <w:szCs w:val="24"/>
+        </w:rPr>
+      </w:pPr>
+    </w:p>
+    <w:p>
+      <w:pPr>
+        <w:rPr>
+          <w:sz w:val="24"/>
+          <w:szCs w:val="24"/>
+        </w:rPr>
+      </w:pPr>
+      <w:r>
+        <w:rPr>
+          <w:sz w:val="24"/>
+          <w:szCs w:val="24"/>
+        </w:rPr>
+        <w:t xml:space="preserve">State management and partitioning. </w:t>
+      </w:r>
+    </w:p>
+    <w:p>
+      <w:pPr>
+        <w:rPr>
+          <w:sz w:val="24"/>
+          <w:szCs w:val="24"/>
+        </w:rPr>
+      </w:pPr>
+      <w:r>
+        <w:rPr>
+          <w:sz w:val="24"/>
+          <w:szCs w:val="24"/>
+        </w:rPr>
+        <w:t>Stateful or stateless.</w:t>
+      </w:r>
+      <w:r>
+        <w:rPr>
+          <w:sz w:val="24"/>
+          <w:szCs w:val="24"/>
+        </w:rPr>
+        <w:t xml:space="preserve"> Can be fixed or non fixed instances with stateless. Stateless has unique URL’s</w:t>
+      </w:r>
+      <w:r>
+        <w:rPr>
+          <w:sz w:val="24"/>
+          <w:szCs w:val="24"/>
+        </w:rPr>
+        <w:t>. More partitions can only take advantage of up to 25</w:t>
+      </w:r>
+      <w:r>
+        <w:rPr>
+          <w:sz w:val="24"/>
+          <w:szCs w:val="24"/>
+        </w:rPr>
+        <w:t>.</w:t>
+      </w:r>
+      <w:r>
+        <w:rPr>
+          <w:sz w:val="24"/>
+          <w:szCs w:val="24"/>
+        </w:rPr>
+        <w:t xml:space="preserve"> </w:t>
+      </w:r>
+    </w:p>
+    <w:p>
+      <w:pPr>
+        <w:rPr>
+          <w:sz w:val="24"/>
+          <w:szCs w:val="24"/>
+        </w:rPr>
+      </w:pPr>
+      <w:r>
+        <w:rPr>
+          <w:sz w:val="24"/>
+          <w:szCs w:val="24"/>
+        </w:rPr>
+        <w:t>Statemanager for stateful services that can be utilized. Data stored in one partition can’t be accessed from a different partition.</w:t>
+      </w:r>
+    </w:p>
+    <w:p>
+      <w:pPr>
+        <w:rPr>
+          <w:sz w:val="24"/>
+          <w:szCs w:val="24"/>
+        </w:rPr>
+      </w:pPr>
+    </w:p>
+    <w:p>
+      <w:pPr>
+        <w:rPr>
+          <w:sz w:val="24"/>
+          <w:szCs w:val="24"/>
+        </w:rPr>
+      </w:pPr>
+    </w:p>
+    <w:p>
+      <w:pPr>
+        <w:rPr>
+          <w:b/>
+          <w:sz w:val="24"/>
+          <w:szCs w:val="24"/>
+        </w:rPr>
+      </w:pPr>
+      <w:r>
+        <w:rPr>
+          <w:b/>
+          <w:sz w:val="24"/>
+          <w:szCs w:val="24"/>
+        </w:rPr>
+        <w:t>Microsoft Azure IaaS Deep Dive Jump Start</w:t>
+      </w:r>
+      <w:r>
+        <w:rPr>
+          <w:b/>
+          <w:sz w:val="24"/>
+          <w:szCs w:val="24"/>
+        </w:rPr>
+        <w:t xml:space="preserve"> (February 14, 2014):</w:t>
+      </w:r>
+    </w:p>
+    <w:p>
+      <w:pPr>
+        <w:rPr>
+          <w:b/>
+          <w:sz w:val="24"/>
+          <w:szCs w:val="24"/>
+        </w:rPr>
+      </w:pPr>
+      <w:r>
+        <w:rPr>
+          <w:b/>
+          <w:sz w:val="24"/>
+          <w:szCs w:val="24"/>
+        </w:rPr>
+        <w:t>https://mva.microsoft.com/en-US/training-courses/microsoft-azure-iaas-deep-dive-jump-start-8287?l=S1oXqFXy_2804984382</w:t>
+      </w:r>
+    </w:p>
+    <w:p>
+      <w:pPr>
+        <w:rPr>
+          <w:sz w:val="24"/>
+          <w:szCs w:val="24"/>
+        </w:rPr>
+      </w:pPr>
+      <w:r>
+        <w:rPr>
+          <w:sz w:val="24"/>
+          <w:szCs w:val="24"/>
+        </w:rPr>
+        <w:t>Know AD, Windows Server, Hyper-V knowledge. SaaS (Consume), PaaS(Build), IaaS (Host)</w:t>
+      </w:r>
+    </w:p>
+    <w:p>
+      <w:pPr>
+        <w:rPr>
+          <w:sz w:val="24"/>
+          <w:szCs w:val="24"/>
+        </w:rPr>
+      </w:pPr>
+      <w:r>
+        <w:rPr>
+          <w:sz w:val="24"/>
+          <w:szCs w:val="24"/>
+        </w:rPr>
+        <w:t>SaaS is hosted on something. We are just not worried about it.</w:t>
+      </w:r>
+    </w:p>
+    <w:p>
+      <w:pPr>
+        <w:rPr>
+          <w:sz w:val="24"/>
+          <w:szCs w:val="24"/>
+        </w:rPr>
+      </w:pPr>
+      <w:r>
+        <w:rPr>
+          <w:sz w:val="24"/>
+          <w:szCs w:val="24"/>
+        </w:rPr>
+        <w:t>Cloud service – container or management grouping, virtual machine contained within a cloud service</w:t>
+      </w:r>
+    </w:p>
+    <w:p>
+      <w:pPr>
+        <w:rPr>
+          <w:sz w:val="24"/>
+          <w:szCs w:val="24"/>
+        </w:rPr>
+      </w:pPr>
+      <w:r>
+        <w:rPr>
+          <w:sz w:val="24"/>
+          <w:szCs w:val="24"/>
+        </w:rPr>
+        <w:t>Azure Virtual Network – networking overlay that allows you to create and manage virtual networks in Windows Azure and securely connect them to your own on-premises network.</w:t>
+      </w:r>
+    </w:p>
+    <w:p>
+      <w:pPr>
+        <w:rPr>
+          <w:sz w:val="24"/>
+          <w:szCs w:val="24"/>
+        </w:rPr>
+      </w:pPr>
+      <w:r>
+        <w:rPr>
+          <w:sz w:val="24"/>
+          <w:szCs w:val="24"/>
+        </w:rPr>
+        <w:t xml:space="preserve">Preview is kind of a like a beta. </w:t>
+      </w:r>
+    </w:p>
+    <w:p>
+      <w:pPr>
+        <w:rPr>
+          <w:sz w:val="24"/>
+          <w:szCs w:val="24"/>
+        </w:rPr>
+      </w:pPr>
+    </w:p>
+    <w:p>
+      <w:pPr>
+        <w:rPr>
+          <w:b/>
+          <w:sz w:val="24"/>
+          <w:szCs w:val="24"/>
+        </w:rPr>
+      </w:pPr>
+      <w:r>
+        <w:rPr>
+          <w:b/>
+          <w:sz w:val="24"/>
+          <w:szCs w:val="24"/>
+        </w:rPr>
+        <w:t>Virtual Machines:</w:t>
+      </w:r>
+    </w:p>
+    <w:p>
+      <w:pPr>
+        <w:rPr>
+          <w:sz w:val="24"/>
+          <w:szCs w:val="24"/>
+        </w:rPr>
+      </w:pPr>
+      <w:r>
+        <w:rPr>
+          <w:sz w:val="24"/>
+          <w:szCs w:val="24"/>
+        </w:rPr>
+        <w:t>Azure runs thousands of physical hyper-v servers</w:t>
+      </w:r>
+    </w:p>
+    <w:p>
+      <w:pPr>
+        <w:rPr>
+          <w:sz w:val="24"/>
+          <w:szCs w:val="24"/>
+        </w:rPr>
+      </w:pPr>
+      <w:r>
+        <w:rPr>
+          <w:sz w:val="24"/>
+          <w:szCs w:val="24"/>
+        </w:rPr>
+        <w:t>VHD-file(disk) – provided by azure (image) and can be uploaded by the customer (uploaded by VHD-file). IaaS VM can be RDP would be your VM. (</w:t>
+      </w:r>
+      <w:r>
+        <w:rPr>
+          <w:sz w:val="24"/>
+          <w:szCs w:val="24"/>
+        </w:rPr>
+        <w:t>responsibility</w:t>
+      </w:r>
+      <w:r>
+        <w:rPr>
+          <w:sz w:val="24"/>
+          <w:szCs w:val="24"/>
+        </w:rPr>
+        <w:t xml:space="preserve">). </w:t>
+      </w:r>
+    </w:p>
+    <w:p>
+      <w:pPr>
+        <w:rPr>
+          <w:sz w:val="24"/>
+          <w:szCs w:val="24"/>
+        </w:rPr>
+      </w:pPr>
+      <w:r>
+        <w:rPr>
+          <w:sz w:val="24"/>
+          <w:szCs w:val="24"/>
+        </w:rPr>
+        <w:t>RDP inbound is enabled by default. Don’t use port 3389. Unlimited outbound network access.</w:t>
+      </w:r>
+    </w:p>
+    <w:p>
+      <w:pPr>
+        <w:rPr>
+          <w:sz w:val="24"/>
+          <w:szCs w:val="24"/>
+        </w:rPr>
+      </w:pPr>
+      <w:r>
+        <w:rPr>
+          <w:sz w:val="24"/>
+          <w:szCs w:val="24"/>
+        </w:rPr>
+        <w:t xml:space="preserve">Different sizes of VM’s by memory and processors. </w:t>
+      </w:r>
+      <w:r>
+        <w:rPr>
+          <w:sz w:val="24"/>
+          <w:szCs w:val="24"/>
+        </w:rPr>
+        <w:t>VM’s can be changed to bigger sizes. What’s a reasonable size.</w:t>
+      </w:r>
+      <w:r>
+        <w:rPr>
+          <w:sz w:val="24"/>
+          <w:szCs w:val="24"/>
+        </w:rPr>
+        <w:t xml:space="preserve"> Wizard or Quick Create option for VM creation.</w:t>
+      </w:r>
+    </w:p>
+    <w:p>
+      <w:pPr>
+        <w:rPr>
+          <w:sz w:val="24"/>
+          <w:szCs w:val="24"/>
+        </w:rPr>
+      </w:pPr>
+      <w:r>
+        <w:rPr>
+          <w:sz w:val="24"/>
+          <w:szCs w:val="24"/>
+        </w:rPr>
+        <w:t>Sysprep VHD-file doesn’t have a name yet</w:t>
+      </w:r>
+      <w:r>
+        <w:rPr>
+          <w:sz w:val="24"/>
+          <w:szCs w:val="24"/>
+        </w:rPr>
+        <w:t>. RDP port “Auto” is something for not being 3389</w:t>
+      </w:r>
+      <w:r>
+        <w:rPr>
+          <w:sz w:val="24"/>
+          <w:szCs w:val="24"/>
+        </w:rPr>
+        <w:t>. Hyper-V integration components are in the system.</w:t>
+      </w:r>
+      <w:r>
+        <w:rPr>
+          <w:sz w:val="24"/>
+          <w:szCs w:val="24"/>
+        </w:rPr>
+        <w:t xml:space="preserve"> VM’s have to go offline to make a size of the VM. </w:t>
+      </w:r>
+      <w:r>
+        <w:rPr>
+          <w:sz w:val="24"/>
+          <w:szCs w:val="24"/>
+        </w:rPr>
+        <w:t>Azure supports 76 markets worldwide.</w:t>
+      </w:r>
+    </w:p>
+    <w:p>
+      <w:pPr>
+        <w:rPr>
+          <w:sz w:val="24"/>
+          <w:szCs w:val="24"/>
+        </w:rPr>
+      </w:pPr>
+      <w:r>
+        <w:rPr>
+          <w:sz w:val="24"/>
+          <w:szCs w:val="24"/>
+        </w:rPr>
+        <w:t>DNS stays the same and even when the VM will be deleted it stays the same.</w:t>
+      </w:r>
+      <w:r>
+        <w:rPr>
+          <w:sz w:val="24"/>
+          <w:szCs w:val="24"/>
+        </w:rPr>
+        <w:t xml:space="preserve"> Cloud service has one external IP address. Create more than 1 cloud service if more than 1 IP is needed.</w:t>
+      </w:r>
+      <w:r>
+        <w:rPr>
+          <w:sz w:val="24"/>
+          <w:szCs w:val="24"/>
+        </w:rPr>
+        <w:t xml:space="preserve"> VM’s can be controlled by Powershell</w:t>
+      </w:r>
+      <w:r>
+        <w:rPr>
+          <w:sz w:val="24"/>
+          <w:szCs w:val="24"/>
+        </w:rPr>
+        <w:t xml:space="preserve">. Endpoints are ingress. Can’t ping the VM’s. </w:t>
+      </w:r>
+      <w:r>
+        <w:rPr>
+          <w:sz w:val="24"/>
+          <w:szCs w:val="24"/>
+        </w:rPr>
+        <w:t xml:space="preserve">LB’s use a probe to test if the VM’s are up or not. </w:t>
+      </w:r>
+      <w:r>
+        <w:rPr>
+          <w:sz w:val="24"/>
+          <w:szCs w:val="24"/>
+        </w:rPr>
+        <w:t>Endpoints have to be in the same region</w:t>
+      </w:r>
+    </w:p>
+    <w:p>
+      <w:pPr>
+        <w:rPr>
+          <w:sz w:val="24"/>
+          <w:szCs w:val="24"/>
+        </w:rPr>
+      </w:pPr>
+      <w:r>
+        <w:rPr>
+          <w:b/>
+          <w:sz w:val="24"/>
+          <w:szCs w:val="24"/>
+        </w:rPr>
+        <w:t>Fault domain</w:t>
+      </w:r>
+      <w:r>
+        <w:rPr>
+          <w:sz w:val="24"/>
+          <w:szCs w:val="24"/>
+        </w:rPr>
+        <w:t xml:space="preserve"> is a rack that can fail. </w:t>
+      </w:r>
+      <w:r>
+        <w:rPr>
+          <w:sz w:val="24"/>
+          <w:szCs w:val="24"/>
+        </w:rPr>
+        <w:t>(to close- single point of failure)</w:t>
+      </w:r>
+    </w:p>
+    <w:p>
+      <w:pPr>
+        <w:rPr>
+          <w:sz w:val="24"/>
+          <w:szCs w:val="24"/>
+        </w:rPr>
+      </w:pPr>
+      <w:r>
+        <w:rPr>
+          <w:sz w:val="24"/>
+          <w:szCs w:val="24"/>
         </w:rPr>
         <w:lastRenderedPageBreak/>
-        <w:t xml:space="preserve">Cortana Intelligence Suite – Alacart flexibility. </w:t>
-      </w:r>
-      <w:r>
-        <w:rPr>
-          <w:b/>
-          <w:sz w:val="36"/>
-          <w:szCs w:val="36"/>
-        </w:rPr>
-        <w:t xml:space="preserve">Some questions on machine learning and a scenario of which features would be leverage. </w:t>
-      </w:r>
-      <w:r>
-        <w:rPr>
-          <w:b/>
-          <w:sz w:val="36"/>
-          <w:szCs w:val="36"/>
-        </w:rPr>
-        <w:t>Big data – what are ways to implement or azure jobs/batch.</w:t>
-      </w:r>
-    </w:p>
-    <w:p>
-      <w:pPr>
-        <w:rPr>
-          <w:sz w:val="36"/>
-          <w:szCs w:val="36"/>
-        </w:rPr>
-      </w:pPr>
-    </w:p>
-    <w:p>
-      <w:pPr>
-        <w:rPr>
-          <w:b/>
-          <w:sz w:val="36"/>
-          <w:szCs w:val="36"/>
-        </w:rPr>
-      </w:pPr>
-      <w:r>
-        <w:rPr>
-          <w:b/>
-          <w:sz w:val="36"/>
-          <w:szCs w:val="36"/>
-        </w:rPr>
-        <w:t>Architecting Scalable Services:</w:t>
-      </w:r>
-    </w:p>
-    <w:p>
-      <w:pPr>
-        <w:rPr>
-          <w:b/>
-          <w:sz w:val="36"/>
-          <w:szCs w:val="36"/>
-        </w:rPr>
-      </w:pPr>
-    </w:p>
-    <w:p>
-      <w:pPr>
-        <w:rPr>
-          <w:sz w:val="36"/>
-          <w:szCs w:val="36"/>
-        </w:rPr>
-      </w:pPr>
-      <w:r>
-        <w:rPr>
-          <w:sz w:val="36"/>
-          <w:szCs w:val="36"/>
-        </w:rPr>
-        <w:t>Microservices:</w:t>
-      </w:r>
-    </w:p>
-    <w:p>
-      <w:pPr>
-        <w:rPr>
-          <w:sz w:val="36"/>
-          <w:szCs w:val="36"/>
-        </w:rPr>
-      </w:pPr>
-      <w:r>
-        <w:rPr>
-          <w:sz w:val="36"/>
-          <w:szCs w:val="36"/>
-        </w:rPr>
-        <w:t>Break a system into smaller programs. Can run without any other system and can be isolated. Microservices are independent programs that are used across hardware evenly versus servers have applications running on each piece of hardware.</w:t>
-      </w:r>
-    </w:p>
-    <w:p>
-      <w:pPr>
-        <w:rPr>
-          <w:sz w:val="36"/>
-          <w:szCs w:val="36"/>
-        </w:rPr>
-      </w:pPr>
-    </w:p>
-    <w:p>
-      <w:pPr>
-        <w:rPr>
-          <w:sz w:val="36"/>
-          <w:szCs w:val="36"/>
-        </w:rPr>
-      </w:pPr>
-      <w:r>
-        <w:rPr>
-          <w:sz w:val="36"/>
-          <w:szCs w:val="36"/>
-        </w:rPr>
-        <w:t>Service Fabric clusters:</w:t>
-      </w:r>
-    </w:p>
-    <w:p>
-      <w:pPr>
-        <w:rPr>
-          <w:b/>
-          <w:sz w:val="36"/>
-          <w:szCs w:val="36"/>
-        </w:rPr>
-      </w:pPr>
-    </w:p>
-    <w:p>
-      <w:pPr>
-        <w:rPr>
-          <w:sz w:val="36"/>
-          <w:szCs w:val="36"/>
-        </w:rPr>
-      </w:pPr>
-      <w:r>
-        <w:rPr>
-          <w:sz w:val="36"/>
-          <w:szCs w:val="36"/>
-        </w:rPr>
-        <w:t>Service Fabrice is made up of microservices. Cluster manager dashboard shows all the different microservices. Service Fabric is polynimbus and can be used in different clouds. Cross Platform.</w:t>
-      </w:r>
-    </w:p>
-    <w:p>
-      <w:pPr>
-        <w:rPr>
-          <w:sz w:val="36"/>
-          <w:szCs w:val="36"/>
-        </w:rPr>
-      </w:pPr>
-      <w:r>
-        <w:rPr>
-          <w:sz w:val="36"/>
-          <w:szCs w:val="36"/>
-        </w:rPr>
-        <w:lastRenderedPageBreak/>
-        <w:t>Can have different type of nodes.</w:t>
-      </w:r>
-      <w:r>
-        <w:rPr>
-          <w:sz w:val="36"/>
-          <w:szCs w:val="36"/>
-        </w:rPr>
-        <w:t xml:space="preserve"> Microservices can have multiple hosts and won’t consume a lot of resources.</w:t>
-      </w:r>
-      <w:r>
-        <w:rPr>
-          <w:sz w:val="36"/>
-          <w:szCs w:val="36"/>
-        </w:rPr>
-        <w:t xml:space="preserve"> Used in scale sets with a 99.95%. scale sets can go up to 100 VM’s. 3-5 fault domains and 5-20 update domains.</w:t>
-      </w:r>
-    </w:p>
-    <w:p>
-      <w:pPr>
-        <w:rPr>
-          <w:sz w:val="36"/>
-          <w:szCs w:val="36"/>
-        </w:rPr>
-      </w:pPr>
-      <w:r>
-        <w:rPr>
-          <w:sz w:val="36"/>
-          <w:szCs w:val="36"/>
-        </w:rPr>
-        <w:t>Different Durability Tier’s (Gold, Silver, Bronze)</w:t>
-      </w:r>
-      <w:r>
-        <w:rPr>
-          <w:sz w:val="36"/>
-          <w:szCs w:val="36"/>
-        </w:rPr>
-        <w:t>. Reliability tiers with different replica capabilities (Platinium, Gold, Silver, Bronze)</w:t>
-      </w:r>
-      <w:r>
-        <w:rPr>
-          <w:sz w:val="36"/>
-          <w:szCs w:val="36"/>
-        </w:rPr>
-        <w:t>. 3 fault domains or up to five in an availability set. Primary or secondary replica’s and self healing. There are rolling upgrades as well. Upgrades one at a time.</w:t>
-      </w:r>
-    </w:p>
-    <w:p>
-      <w:pPr>
-        <w:rPr>
-          <w:sz w:val="36"/>
-          <w:szCs w:val="36"/>
-        </w:rPr>
-      </w:pPr>
-      <w:r>
-        <w:rPr>
-          <w:sz w:val="36"/>
-          <w:szCs w:val="36"/>
-        </w:rPr>
-        <w:t>Cluster security can use security key vaults. Even with AD. Security can’t be changed later.</w:t>
-      </w:r>
-      <w:r>
-        <w:rPr>
-          <w:sz w:val="36"/>
-          <w:szCs w:val="36"/>
-        </w:rPr>
-        <w:t xml:space="preserve"> Actors can parallelize work across most of them.</w:t>
+        <w:t>Update domain – updates can be done automatically and move the machine off something else</w:t>
+      </w:r>
+      <w:r>
+        <w:rPr>
+          <w:sz w:val="24"/>
+          <w:szCs w:val="24"/>
+        </w:rPr>
+        <w:t xml:space="preserve"> and at different ttimes.</w:t>
+      </w:r>
+    </w:p>
+    <w:p>
+      <w:pPr>
+        <w:rPr>
+          <w:sz w:val="24"/>
+          <w:szCs w:val="24"/>
+        </w:rPr>
+      </w:pPr>
+      <w:r>
+        <w:rPr>
+          <w:sz w:val="24"/>
+          <w:szCs w:val="24"/>
+        </w:rPr>
+        <w:t>Availability sets to have them on different racks to avoid a fault domain.</w:t>
+      </w:r>
+    </w:p>
+    <w:p>
+      <w:pPr>
+        <w:rPr>
+          <w:sz w:val="24"/>
+          <w:szCs w:val="24"/>
+        </w:rPr>
+      </w:pPr>
+      <w:r>
+        <w:rPr>
+          <w:sz w:val="24"/>
+          <w:szCs w:val="24"/>
+        </w:rPr>
+        <w:t>Affinity groups – place near each other.</w:t>
+      </w:r>
+      <w:r>
+        <w:rPr>
+          <w:sz w:val="24"/>
+          <w:szCs w:val="24"/>
+        </w:rPr>
+        <w:t xml:space="preserve"> </w:t>
+      </w:r>
+    </w:p>
+    <w:p>
+      <w:pPr>
+        <w:rPr>
+          <w:sz w:val="24"/>
+          <w:szCs w:val="24"/>
+        </w:rPr>
+      </w:pPr>
+      <w:r>
+        <w:rPr>
+          <w:sz w:val="24"/>
+          <w:szCs w:val="24"/>
+        </w:rPr>
+        <w:t>Stop VM – on same physical server but still counts “usage”</w:t>
+      </w:r>
+    </w:p>
+    <w:p>
+      <w:pPr>
+        <w:rPr>
+          <w:sz w:val="24"/>
+          <w:szCs w:val="24"/>
+        </w:rPr>
+      </w:pPr>
+      <w:r>
+        <w:rPr>
+          <w:sz w:val="24"/>
+          <w:szCs w:val="24"/>
+        </w:rPr>
+        <w:t xml:space="preserve">Stopped Deallocated means that you shut down a VM and deallocate the IP address and you don’t pay for it again. </w:t>
       </w:r>
       <w:bookmarkStart w:id="0" w:name="_GoBack"/>
       <w:bookmarkEnd w:id="0"/>
@@ -6956,83 +7429,10 @@
     <w:p>
       <w:pPr>
         <w:rPr>
-          <w:sz w:val="36"/>
-          <w:szCs w:val="36"/>
-        </w:rPr>
-      </w:pPr>
-    </w:p>
-    <w:p>
-      <w:pPr>
-        <w:rPr>
-          <w:sz w:val="36"/>
-          <w:szCs w:val="36"/>
-        </w:rPr>
-      </w:pPr>
-      <w:r>
-        <w:rPr>
-          <w:sz w:val="36"/>
-          <w:szCs w:val="36"/>
-        </w:rPr>
-        <w:t xml:space="preserve">State management and partitioning. </w:t>
-      </w:r>
-    </w:p>
-    <w:p>
-      <w:pPr>
-        <w:rPr>
-          <w:sz w:val="36"/>
-          <w:szCs w:val="36"/>
-        </w:rPr>
-      </w:pPr>
-      <w:r>
-        <w:rPr>
-          <w:sz w:val="36"/>
-          <w:szCs w:val="36"/>
-        </w:rPr>
-        <w:t>Stateful or stateless.</w:t>
-      </w:r>
-      <w:r>
-        <w:rPr>
-          <w:sz w:val="36"/>
-          <w:szCs w:val="36"/>
-        </w:rPr>
-        <w:t xml:space="preserve"> Can be fixed or non fixed instances with stateless. Stateless has unique URL’s</w:t>
-      </w:r>
-      <w:r>
-        <w:rPr>
-          <w:sz w:val="36"/>
-          <w:szCs w:val="36"/>
-        </w:rPr>
-        <w:t>. More partitions can only take advantage of up to 25</w:t>
-      </w:r>
-      <w:r>
-        <w:rPr>
-          <w:sz w:val="36"/>
-          <w:szCs w:val="36"/>
-        </w:rPr>
-        <w:t>.</w:t>
-      </w:r>
-      <w:r>
-        <w:rPr>
-          <w:sz w:val="36"/>
-          <w:szCs w:val="36"/>
-        </w:rPr>
-        <w:t xml:space="preserve"> </w:t>
-      </w:r>
-    </w:p>
-    <w:p>
-      <w:pPr>
-        <w:rPr>
-          <w:sz w:val="36"/>
-          <w:szCs w:val="36"/>
-        </w:rPr>
-      </w:pPr>
-      <w:r>
-        <w:rPr>
-          <w:sz w:val="36"/>
-          <w:szCs w:val="36"/>
-        </w:rPr>
-        <w:t>Statemanager for stateful services that can be utilized. Data stored in one partition can’t be accessed from a different partition.</w:t>
-      </w:r>
+          <w:sz w:val="24"/>
+          <w:szCs w:val="24"/>
+        </w:rPr>
+      </w:pPr>
     </w:p>
     <w:sectPr>
       <w:pgSz w:w="12240" w:h="15840"/>
@@ -8575,7 +8975,7 @@
 </file>
 
 <file path=customXml/itemProps1.xml><?xml version="1.0" encoding="utf-8"?>
-<ds:datastoreItem xmlns:ds="http://schemas.openxmlformats.org/officeDocument/2006/customXml" ds:itemID="{45B1DB67-C8A3-4B82-A61E-6B10B3EE066B}">
+<ds:datastoreItem xmlns:ds="http://schemas.openxmlformats.org/officeDocument/2006/customXml" ds:itemID="{482B4B49-6E94-4956-8094-492BDF6CADC5}">
   <ds:schemaRefs>
     <ds:schemaRef ds:uri="http://schemas.openxmlformats.org/officeDocument/2006/bibliography"/>
   </ds:schemaRefs>

</xml_diff>